<commit_message>
added statsmodels and begining of ARIMA description
</commit_message>
<xml_diff>
--- a/Komorowski_Lukasz_mgr.docx
+++ b/Komorowski_Lukasz_mgr.docx
@@ -364,22 +364,22 @@
           <w:sz w:val="24"/>
           <w:szCs w:val="24"/>
         </w:rPr>
-        <w:t>r inż. Sebastian Plamowski</w:t>
-      </w:r>
-    </w:p>
-    <w:p>
-      <w:pPr>
-        <w:spacing w:after="200"/>
-        <w:jc w:val="center"/>
+        <w:t xml:space="preserve">r inż. Sebastian </w:t>
+      </w:r>
+      <w:proofErr w:type="spellStart"/>
+      <w:r>
         <w:rPr>
           <w:rFonts w:eastAsia="Calibri" w:cs="Arial"/>
           <w:sz w:val="24"/>
           <w:szCs w:val="24"/>
         </w:rPr>
-      </w:pPr>
-    </w:p>
-    <w:p>
-      <w:pPr>
+        <w:t>Plamowski</w:t>
+      </w:r>
+      <w:proofErr w:type="spellEnd"/>
+    </w:p>
+    <w:p>
+      <w:pPr>
+        <w:spacing w:after="200"/>
         <w:jc w:val="center"/>
         <w:rPr>
           <w:rFonts w:eastAsia="Calibri" w:cs="Arial"/>
@@ -400,7 +400,6 @@
     </w:p>
     <w:p>
       <w:pPr>
-        <w:spacing w:after="200"/>
         <w:jc w:val="center"/>
         <w:rPr>
           <w:rFonts w:eastAsia="Calibri" w:cs="Arial"/>
@@ -430,20 +429,31 @@
           <w:szCs w:val="24"/>
         </w:rPr>
       </w:pPr>
-      <w:r>
+    </w:p>
+    <w:p>
+      <w:pPr>
+        <w:spacing w:after="200"/>
+        <w:jc w:val="center"/>
         <w:rPr>
           <w:rFonts w:eastAsia="Calibri" w:cs="Arial"/>
           <w:sz w:val="24"/>
           <w:szCs w:val="24"/>
         </w:rPr>
-        <w:t>WARSZAWA 2021</w:t>
-      </w:r>
+      </w:pPr>
       <w:r>
         <w:rPr>
           <w:rFonts w:eastAsia="Calibri" w:cs="Arial"/>
           <w:sz w:val="24"/>
           <w:szCs w:val="24"/>
         </w:rPr>
+        <w:t>WARSZAWA 2021</w:t>
+      </w:r>
+      <w:r>
+        <w:rPr>
+          <w:rFonts w:eastAsia="Calibri" w:cs="Arial"/>
+          <w:sz w:val="24"/>
+          <w:szCs w:val="24"/>
+        </w:rPr>
         <w:br w:type="page"/>
       </w:r>
     </w:p>
@@ -541,8 +551,13 @@
       </w:r>
     </w:p>
     <w:p>
-      <w:r>
-        <w:t>Stichworte – [SŁOWA]</w:t>
+      <w:proofErr w:type="spellStart"/>
+      <w:r>
+        <w:t>Stichworte</w:t>
+      </w:r>
+      <w:proofErr w:type="spellEnd"/>
+      <w:r>
+        <w:t xml:space="preserve"> – [SŁOWA]</w:t>
       </w:r>
     </w:p>
     <w:p>
@@ -566,6 +581,8 @@
       <w:r>
         <w:br w:type="page"/>
       </w:r>
+      <w:bookmarkStart w:id="0" w:name="_GoBack"/>
+      <w:bookmarkEnd w:id="0"/>
     </w:p>
     <w:sdt>
       <w:sdtPr>
@@ -603,7 +620,7 @@
             <w:rPr>
               <w:rFonts w:asciiTheme="minorHAnsi" w:eastAsiaTheme="minorEastAsia" w:hAnsiTheme="minorHAnsi"/>
               <w:noProof/>
-              <w:lang w:eastAsia="pl-PL"/>
+              <w:lang w:val="en-US"/>
             </w:rPr>
           </w:pPr>
           <w:r>
@@ -615,7 +632,7 @@
           <w:r>
             <w:fldChar w:fldCharType="separate"/>
           </w:r>
-          <w:hyperlink w:anchor="_Toc41835449" w:history="1">
+          <w:hyperlink w:anchor="_Toc62678970" w:history="1">
             <w:r>
               <w:rPr>
                 <w:rStyle w:val="Hyperlink"/>
@@ -627,7 +644,7 @@
               <w:rPr>
                 <w:rFonts w:asciiTheme="minorHAnsi" w:eastAsiaTheme="minorEastAsia" w:hAnsiTheme="minorHAnsi"/>
                 <w:noProof/>
-                <w:lang w:eastAsia="pl-PL"/>
+                <w:lang w:val="en-US"/>
               </w:rPr>
               <w:tab/>
             </w:r>
@@ -657,7 +674,7 @@
                 <w:noProof/>
                 <w:webHidden/>
               </w:rPr>
-              <w:instrText xml:space="preserve"> PAGEREF _Toc41835449 \h </w:instrText>
+              <w:instrText xml:space="preserve"> PAGEREF _Toc62678970 \h </w:instrText>
             </w:r>
             <w:r>
               <w:rPr>
@@ -694,10 +711,10 @@
             <w:rPr>
               <w:rFonts w:asciiTheme="minorHAnsi" w:eastAsiaTheme="minorEastAsia" w:hAnsiTheme="minorHAnsi"/>
               <w:noProof/>
-              <w:lang w:eastAsia="pl-PL"/>
+              <w:lang w:val="en-US"/>
             </w:rPr>
           </w:pPr>
-          <w:hyperlink w:anchor="_Toc41835450" w:history="1">
+          <w:hyperlink w:anchor="_Toc62678971" w:history="1">
             <w:r>
               <w:rPr>
                 <w:rStyle w:val="Hyperlink"/>
@@ -709,7 +726,7 @@
               <w:rPr>
                 <w:rFonts w:asciiTheme="minorHAnsi" w:eastAsiaTheme="minorEastAsia" w:hAnsiTheme="minorHAnsi"/>
                 <w:noProof/>
-                <w:lang w:eastAsia="pl-PL"/>
+                <w:lang w:val="en-US"/>
               </w:rPr>
               <w:tab/>
             </w:r>
@@ -739,7 +756,7 @@
                 <w:noProof/>
                 <w:webHidden/>
               </w:rPr>
-              <w:instrText xml:space="preserve"> PAGEREF _Toc41835450 \h </w:instrText>
+              <w:instrText xml:space="preserve"> PAGEREF _Toc62678971 \h </w:instrText>
             </w:r>
             <w:r>
               <w:rPr>
@@ -780,10 +797,10 @@
             <w:rPr>
               <w:rFonts w:asciiTheme="minorHAnsi" w:eastAsiaTheme="minorEastAsia" w:hAnsiTheme="minorHAnsi"/>
               <w:noProof/>
-              <w:lang w:eastAsia="pl-PL"/>
+              <w:lang w:val="en-US"/>
             </w:rPr>
           </w:pPr>
-          <w:hyperlink w:anchor="_Toc41835451" w:history="1">
+          <w:hyperlink w:anchor="_Toc62678972" w:history="1">
             <w:r>
               <w:rPr>
                 <w:rStyle w:val="Hyperlink"/>
@@ -795,7 +812,7 @@
               <w:rPr>
                 <w:rFonts w:asciiTheme="minorHAnsi" w:eastAsiaTheme="minorEastAsia" w:hAnsiTheme="minorHAnsi"/>
                 <w:noProof/>
-                <w:lang w:eastAsia="pl-PL"/>
+                <w:lang w:val="en-US"/>
               </w:rPr>
               <w:tab/>
             </w:r>
@@ -825,7 +842,7 @@
                 <w:noProof/>
                 <w:webHidden/>
               </w:rPr>
-              <w:instrText xml:space="preserve"> PAGEREF _Toc41835451 \h </w:instrText>
+              <w:instrText xml:space="preserve"> PAGEREF _Toc62678972 \h </w:instrText>
             </w:r>
             <w:r>
               <w:rPr>
@@ -866,10 +883,10 @@
             <w:rPr>
               <w:rFonts w:asciiTheme="minorHAnsi" w:eastAsiaTheme="minorEastAsia" w:hAnsiTheme="minorHAnsi"/>
               <w:noProof/>
-              <w:lang w:eastAsia="pl-PL"/>
+              <w:lang w:val="en-US"/>
             </w:rPr>
           </w:pPr>
-          <w:hyperlink w:anchor="_Toc41835452" w:history="1">
+          <w:hyperlink w:anchor="_Toc62678973" w:history="1">
             <w:r>
               <w:rPr>
                 <w:rStyle w:val="Hyperlink"/>
@@ -881,7 +898,7 @@
               <w:rPr>
                 <w:rFonts w:asciiTheme="minorHAnsi" w:eastAsiaTheme="minorEastAsia" w:hAnsiTheme="minorHAnsi"/>
                 <w:noProof/>
-                <w:lang w:eastAsia="pl-PL"/>
+                <w:lang w:val="en-US"/>
               </w:rPr>
               <w:tab/>
             </w:r>
@@ -911,7 +928,7 @@
                 <w:noProof/>
                 <w:webHidden/>
               </w:rPr>
-              <w:instrText xml:space="preserve"> PAGEREF _Toc41835452 \h </w:instrText>
+              <w:instrText xml:space="preserve"> PAGEREF _Toc62678973 \h </w:instrText>
             </w:r>
             <w:r>
               <w:rPr>
@@ -952,10 +969,10 @@
             <w:rPr>
               <w:rFonts w:asciiTheme="minorHAnsi" w:eastAsiaTheme="minorEastAsia" w:hAnsiTheme="minorHAnsi"/>
               <w:noProof/>
-              <w:lang w:eastAsia="pl-PL"/>
+              <w:lang w:val="en-US"/>
             </w:rPr>
           </w:pPr>
-          <w:hyperlink w:anchor="_Toc41835453" w:history="1">
+          <w:hyperlink w:anchor="_Toc62678974" w:history="1">
             <w:r>
               <w:rPr>
                 <w:rStyle w:val="Hyperlink"/>
@@ -967,7 +984,7 @@
               <w:rPr>
                 <w:rFonts w:asciiTheme="minorHAnsi" w:eastAsiaTheme="minorEastAsia" w:hAnsiTheme="minorHAnsi"/>
                 <w:noProof/>
-                <w:lang w:eastAsia="pl-PL"/>
+                <w:lang w:val="en-US"/>
               </w:rPr>
               <w:tab/>
             </w:r>
@@ -997,7 +1014,7 @@
                 <w:noProof/>
                 <w:webHidden/>
               </w:rPr>
-              <w:instrText xml:space="preserve"> PAGEREF _Toc41835453 \h </w:instrText>
+              <w:instrText xml:space="preserve"> PAGEREF _Toc62678974 \h </w:instrText>
             </w:r>
             <w:r>
               <w:rPr>
@@ -1038,10 +1055,10 @@
             <w:rPr>
               <w:rFonts w:asciiTheme="minorHAnsi" w:eastAsiaTheme="minorEastAsia" w:hAnsiTheme="minorHAnsi"/>
               <w:noProof/>
-              <w:lang w:eastAsia="pl-PL"/>
+              <w:lang w:val="en-US"/>
             </w:rPr>
           </w:pPr>
-          <w:hyperlink w:anchor="_Toc41835454" w:history="1">
+          <w:hyperlink w:anchor="_Toc62678975" w:history="1">
             <w:r>
               <w:rPr>
                 <w:rStyle w:val="Hyperlink"/>
@@ -1053,7 +1070,7 @@
               <w:rPr>
                 <w:rFonts w:asciiTheme="minorHAnsi" w:eastAsiaTheme="minorEastAsia" w:hAnsiTheme="minorHAnsi"/>
                 <w:noProof/>
-                <w:lang w:eastAsia="pl-PL"/>
+                <w:lang w:val="en-US"/>
               </w:rPr>
               <w:tab/>
             </w:r>
@@ -1083,7 +1100,7 @@
                 <w:noProof/>
                 <w:webHidden/>
               </w:rPr>
-              <w:instrText xml:space="preserve"> PAGEREF _Toc41835454 \h </w:instrText>
+              <w:instrText xml:space="preserve"> PAGEREF _Toc62678975 \h </w:instrText>
             </w:r>
             <w:r>
               <w:rPr>
@@ -1120,10 +1137,10 @@
             <w:rPr>
               <w:rFonts w:asciiTheme="minorHAnsi" w:eastAsiaTheme="minorEastAsia" w:hAnsiTheme="minorHAnsi"/>
               <w:noProof/>
-              <w:lang w:eastAsia="pl-PL"/>
+              <w:lang w:val="en-US"/>
             </w:rPr>
           </w:pPr>
-          <w:hyperlink w:anchor="_Toc41835455" w:history="1">
+          <w:hyperlink w:anchor="_Toc62678976" w:history="1">
             <w:r>
               <w:rPr>
                 <w:rStyle w:val="Hyperlink"/>
@@ -1135,7 +1152,7 @@
               <w:rPr>
                 <w:rFonts w:asciiTheme="minorHAnsi" w:eastAsiaTheme="minorEastAsia" w:hAnsiTheme="minorHAnsi"/>
                 <w:noProof/>
-                <w:lang w:eastAsia="pl-PL"/>
+                <w:lang w:val="en-US"/>
               </w:rPr>
               <w:tab/>
             </w:r>
@@ -1165,7 +1182,7 @@
                 <w:noProof/>
                 <w:webHidden/>
               </w:rPr>
-              <w:instrText xml:space="preserve"> PAGEREF _Toc41835455 \h </w:instrText>
+              <w:instrText xml:space="preserve"> PAGEREF _Toc62678976 \h </w:instrText>
             </w:r>
             <w:r>
               <w:rPr>
@@ -1206,10 +1223,10 @@
             <w:rPr>
               <w:rFonts w:asciiTheme="minorHAnsi" w:eastAsiaTheme="minorEastAsia" w:hAnsiTheme="minorHAnsi"/>
               <w:noProof/>
-              <w:lang w:eastAsia="pl-PL"/>
+              <w:lang w:val="en-US"/>
             </w:rPr>
           </w:pPr>
-          <w:hyperlink w:anchor="_Toc41835456" w:history="1">
+          <w:hyperlink w:anchor="_Toc62678977" w:history="1">
             <w:r>
               <w:rPr>
                 <w:rStyle w:val="Hyperlink"/>
@@ -1221,7 +1238,7 @@
               <w:rPr>
                 <w:rFonts w:asciiTheme="minorHAnsi" w:eastAsiaTheme="minorEastAsia" w:hAnsiTheme="minorHAnsi"/>
                 <w:noProof/>
-                <w:lang w:eastAsia="pl-PL"/>
+                <w:lang w:val="en-US"/>
               </w:rPr>
               <w:tab/>
             </w:r>
@@ -1251,7 +1268,7 @@
                 <w:noProof/>
                 <w:webHidden/>
               </w:rPr>
-              <w:instrText xml:space="preserve"> PAGEREF _Toc41835456 \h </w:instrText>
+              <w:instrText xml:space="preserve"> PAGEREF _Toc62678977 \h </w:instrText>
             </w:r>
             <w:r>
               <w:rPr>
@@ -1272,6 +1289,178 @@
                 <w:webHidden/>
               </w:rPr>
               <w:t>18</w:t>
+            </w:r>
+            <w:r>
+              <w:rPr>
+                <w:noProof/>
+                <w:webHidden/>
+              </w:rPr>
+              <w:fldChar w:fldCharType="end"/>
+            </w:r>
+          </w:hyperlink>
+        </w:p>
+        <w:p>
+          <w:pPr>
+            <w:pStyle w:val="TOC3"/>
+            <w:tabs>
+              <w:tab w:val="left" w:pos="1320"/>
+              <w:tab w:val="right" w:leader="dot" w:pos="9061"/>
+            </w:tabs>
+            <w:rPr>
+              <w:rFonts w:asciiTheme="minorHAnsi" w:eastAsiaTheme="minorEastAsia" w:hAnsiTheme="minorHAnsi"/>
+              <w:noProof/>
+              <w:lang w:val="en-US"/>
+            </w:rPr>
+          </w:pPr>
+          <w:hyperlink w:anchor="_Toc62678978" w:history="1">
+            <w:r>
+              <w:rPr>
+                <w:rStyle w:val="Hyperlink"/>
+                <w:noProof/>
+              </w:rPr>
+              <w:t>3.1.1</w:t>
+            </w:r>
+            <w:r>
+              <w:rPr>
+                <w:rFonts w:asciiTheme="minorHAnsi" w:eastAsiaTheme="minorEastAsia" w:hAnsiTheme="minorHAnsi"/>
+                <w:noProof/>
+                <w:lang w:val="en-US"/>
+              </w:rPr>
+              <w:tab/>
+            </w:r>
+            <w:r>
+              <w:rPr>
+                <w:rStyle w:val="Hyperlink"/>
+                <w:noProof/>
+              </w:rPr>
+              <w:t>Dane z NBP Web API</w:t>
+            </w:r>
+            <w:r>
+              <w:rPr>
+                <w:noProof/>
+                <w:webHidden/>
+              </w:rPr>
+              <w:tab/>
+            </w:r>
+            <w:r>
+              <w:rPr>
+                <w:noProof/>
+                <w:webHidden/>
+              </w:rPr>
+              <w:fldChar w:fldCharType="begin"/>
+            </w:r>
+            <w:r>
+              <w:rPr>
+                <w:noProof/>
+                <w:webHidden/>
+              </w:rPr>
+              <w:instrText xml:space="preserve"> PAGEREF _Toc62678978 \h </w:instrText>
+            </w:r>
+            <w:r>
+              <w:rPr>
+                <w:noProof/>
+                <w:webHidden/>
+              </w:rPr>
+            </w:r>
+            <w:r>
+              <w:rPr>
+                <w:noProof/>
+                <w:webHidden/>
+              </w:rPr>
+              <w:fldChar w:fldCharType="separate"/>
+            </w:r>
+            <w:r>
+              <w:rPr>
+                <w:noProof/>
+                <w:webHidden/>
+              </w:rPr>
+              <w:t>19</w:t>
+            </w:r>
+            <w:r>
+              <w:rPr>
+                <w:noProof/>
+                <w:webHidden/>
+              </w:rPr>
+              <w:fldChar w:fldCharType="end"/>
+            </w:r>
+          </w:hyperlink>
+        </w:p>
+        <w:p>
+          <w:pPr>
+            <w:pStyle w:val="TOC3"/>
+            <w:tabs>
+              <w:tab w:val="left" w:pos="1320"/>
+              <w:tab w:val="right" w:leader="dot" w:pos="9061"/>
+            </w:tabs>
+            <w:rPr>
+              <w:rFonts w:asciiTheme="minorHAnsi" w:eastAsiaTheme="minorEastAsia" w:hAnsiTheme="minorHAnsi"/>
+              <w:noProof/>
+              <w:lang w:val="en-US"/>
+            </w:rPr>
+          </w:pPr>
+          <w:hyperlink w:anchor="_Toc62678979" w:history="1">
+            <w:r>
+              <w:rPr>
+                <w:rStyle w:val="Hyperlink"/>
+                <w:noProof/>
+              </w:rPr>
+              <w:t>3.1.2</w:t>
+            </w:r>
+            <w:r>
+              <w:rPr>
+                <w:rFonts w:asciiTheme="minorHAnsi" w:eastAsiaTheme="minorEastAsia" w:hAnsiTheme="minorHAnsi"/>
+                <w:noProof/>
+                <w:lang w:val="en-US"/>
+              </w:rPr>
+              <w:tab/>
+            </w:r>
+            <w:r>
+              <w:rPr>
+                <w:rStyle w:val="Hyperlink"/>
+                <w:noProof/>
+              </w:rPr>
+              <w:t>Inne serwisy walutowe</w:t>
+            </w:r>
+            <w:r>
+              <w:rPr>
+                <w:noProof/>
+                <w:webHidden/>
+              </w:rPr>
+              <w:tab/>
+            </w:r>
+            <w:r>
+              <w:rPr>
+                <w:noProof/>
+                <w:webHidden/>
+              </w:rPr>
+              <w:fldChar w:fldCharType="begin"/>
+            </w:r>
+            <w:r>
+              <w:rPr>
+                <w:noProof/>
+                <w:webHidden/>
+              </w:rPr>
+              <w:instrText xml:space="preserve"> PAGEREF _Toc62678979 \h </w:instrText>
+            </w:r>
+            <w:r>
+              <w:rPr>
+                <w:noProof/>
+                <w:webHidden/>
+              </w:rPr>
+            </w:r>
+            <w:r>
+              <w:rPr>
+                <w:noProof/>
+                <w:webHidden/>
+              </w:rPr>
+              <w:fldChar w:fldCharType="separate"/>
+            </w:r>
+            <w:r>
+              <w:rPr>
+                <w:noProof/>
+                <w:webHidden/>
+              </w:rPr>
+              <w:t>19</w:t>
             </w:r>
             <w:r>
               <w:rPr>
@@ -1288,10 +1477,10 @@
             <w:rPr>
               <w:rFonts w:asciiTheme="minorHAnsi" w:eastAsiaTheme="minorEastAsia" w:hAnsiTheme="minorHAnsi"/>
               <w:noProof/>
-              <w:lang w:eastAsia="pl-PL"/>
+              <w:lang w:val="en-US"/>
             </w:rPr>
           </w:pPr>
-          <w:hyperlink w:anchor="_Toc41835457" w:history="1">
+          <w:hyperlink w:anchor="_Toc62678980" w:history="1">
             <w:r>
               <w:rPr>
                 <w:rStyle w:val="Hyperlink"/>
@@ -1303,7 +1492,7 @@
               <w:rPr>
                 <w:rFonts w:asciiTheme="minorHAnsi" w:eastAsiaTheme="minorEastAsia" w:hAnsiTheme="minorHAnsi"/>
                 <w:noProof/>
-                <w:lang w:eastAsia="pl-PL"/>
+                <w:lang w:val="en-US"/>
               </w:rPr>
               <w:tab/>
             </w:r>
@@ -1333,7 +1522,7 @@
                 <w:noProof/>
                 <w:webHidden/>
               </w:rPr>
-              <w:instrText xml:space="preserve"> PAGEREF _Toc41835457 \h </w:instrText>
+              <w:instrText xml:space="preserve"> PAGEREF _Toc62678980 \h </w:instrText>
             </w:r>
             <w:r>
               <w:rPr>
@@ -1353,7 +1542,7 @@
                 <w:noProof/>
                 <w:webHidden/>
               </w:rPr>
-              <w:t>19</w:t>
+              <w:t>21</w:t>
             </w:r>
             <w:r>
               <w:rPr>
@@ -1374,14 +1563,15 @@
             <w:rPr>
               <w:rFonts w:asciiTheme="minorHAnsi" w:eastAsiaTheme="minorEastAsia" w:hAnsiTheme="minorHAnsi"/>
               <w:noProof/>
-              <w:lang w:eastAsia="pl-PL"/>
+              <w:lang w:val="en-US"/>
             </w:rPr>
           </w:pPr>
-          <w:hyperlink w:anchor="_Toc41835458" w:history="1">
+          <w:hyperlink w:anchor="_Toc62678981" w:history="1">
             <w:r>
               <w:rPr>
                 <w:rStyle w:val="Hyperlink"/>
                 <w:noProof/>
+                <w:lang w:val="de-DE"/>
               </w:rPr>
               <w:t>4.1</w:t>
             </w:r>
@@ -1389,7 +1579,7 @@
               <w:rPr>
                 <w:rFonts w:asciiTheme="minorHAnsi" w:eastAsiaTheme="minorEastAsia" w:hAnsiTheme="minorHAnsi"/>
                 <w:noProof/>
-                <w:lang w:eastAsia="pl-PL"/>
+                <w:lang w:val="en-US"/>
               </w:rPr>
               <w:tab/>
             </w:r>
@@ -1397,8 +1587,9 @@
               <w:rPr>
                 <w:rStyle w:val="Hyperlink"/>
                 <w:noProof/>
-              </w:rPr>
-              <w:t>Teoria</w:t>
+                <w:lang w:val="de-DE"/>
+              </w:rPr>
+              <w:t>Moduł statsmodels - model ARIMA</w:t>
             </w:r>
             <w:r>
               <w:rPr>
@@ -1419,7 +1610,7 @@
                 <w:noProof/>
                 <w:webHidden/>
               </w:rPr>
-              <w:instrText xml:space="preserve"> PAGEREF _Toc41835458 \h </w:instrText>
+              <w:instrText xml:space="preserve"> PAGEREF _Toc62678981 \h </w:instrText>
             </w:r>
             <w:r>
               <w:rPr>
@@ -1439,7 +1630,7 @@
                 <w:noProof/>
                 <w:webHidden/>
               </w:rPr>
-              <w:t>19</w:t>
+              <w:t>21</w:t>
             </w:r>
             <w:r>
               <w:rPr>
@@ -1460,10 +1651,10 @@
             <w:rPr>
               <w:rFonts w:asciiTheme="minorHAnsi" w:eastAsiaTheme="minorEastAsia" w:hAnsiTheme="minorHAnsi"/>
               <w:noProof/>
-              <w:lang w:eastAsia="pl-PL"/>
+              <w:lang w:val="en-US"/>
             </w:rPr>
           </w:pPr>
-          <w:hyperlink w:anchor="_Toc41835459" w:history="1">
+          <w:hyperlink w:anchor="_Toc62678982" w:history="1">
             <w:r>
               <w:rPr>
                 <w:rStyle w:val="Hyperlink"/>
@@ -1475,7 +1666,7 @@
               <w:rPr>
                 <w:rFonts w:asciiTheme="minorHAnsi" w:eastAsiaTheme="minorEastAsia" w:hAnsiTheme="minorHAnsi"/>
                 <w:noProof/>
-                <w:lang w:eastAsia="pl-PL"/>
+                <w:lang w:val="en-US"/>
               </w:rPr>
               <w:tab/>
             </w:r>
@@ -1505,7 +1696,7 @@
                 <w:noProof/>
                 <w:webHidden/>
               </w:rPr>
-              <w:instrText xml:space="preserve"> PAGEREF _Toc41835459 \h </w:instrText>
+              <w:instrText xml:space="preserve"> PAGEREF _Toc62678982 \h </w:instrText>
             </w:r>
             <w:r>
               <w:rPr>
@@ -1525,7 +1716,7 @@
                 <w:noProof/>
                 <w:webHidden/>
               </w:rPr>
-              <w:t>19</w:t>
+              <w:t>21</w:t>
             </w:r>
             <w:r>
               <w:rPr>
@@ -1542,10 +1733,10 @@
             <w:rPr>
               <w:rFonts w:asciiTheme="minorHAnsi" w:eastAsiaTheme="minorEastAsia" w:hAnsiTheme="minorHAnsi"/>
               <w:noProof/>
-              <w:lang w:eastAsia="pl-PL"/>
+              <w:lang w:val="en-US"/>
             </w:rPr>
           </w:pPr>
-          <w:hyperlink w:anchor="_Toc41835460" w:history="1">
+          <w:hyperlink w:anchor="_Toc62678983" w:history="1">
             <w:r>
               <w:rPr>
                 <w:rStyle w:val="Hyperlink"/>
@@ -1557,7 +1748,7 @@
               <w:rPr>
                 <w:rFonts w:asciiTheme="minorHAnsi" w:eastAsiaTheme="minorEastAsia" w:hAnsiTheme="minorHAnsi"/>
                 <w:noProof/>
-                <w:lang w:eastAsia="pl-PL"/>
+                <w:lang w:val="en-US"/>
               </w:rPr>
               <w:tab/>
             </w:r>
@@ -1587,7 +1778,7 @@
                 <w:noProof/>
                 <w:webHidden/>
               </w:rPr>
-              <w:instrText xml:space="preserve"> PAGEREF _Toc41835460 \h </w:instrText>
+              <w:instrText xml:space="preserve"> PAGEREF _Toc62678983 \h </w:instrText>
             </w:r>
             <w:r>
               <w:rPr>
@@ -1607,7 +1798,7 @@
                 <w:noProof/>
                 <w:webHidden/>
               </w:rPr>
-              <w:t>20</w:t>
+              <w:t>22</w:t>
             </w:r>
             <w:r>
               <w:rPr>
@@ -1624,10 +1815,10 @@
             <w:rPr>
               <w:rFonts w:asciiTheme="minorHAnsi" w:eastAsiaTheme="minorEastAsia" w:hAnsiTheme="minorHAnsi"/>
               <w:noProof/>
-              <w:lang w:eastAsia="pl-PL"/>
+              <w:lang w:val="en-US"/>
             </w:rPr>
           </w:pPr>
-          <w:hyperlink w:anchor="_Toc41835461" w:history="1">
+          <w:hyperlink w:anchor="_Toc62678984" w:history="1">
             <w:r>
               <w:rPr>
                 <w:rStyle w:val="Hyperlink"/>
@@ -1639,7 +1830,7 @@
               <w:rPr>
                 <w:rFonts w:asciiTheme="minorHAnsi" w:eastAsiaTheme="minorEastAsia" w:hAnsiTheme="minorHAnsi"/>
                 <w:noProof/>
-                <w:lang w:eastAsia="pl-PL"/>
+                <w:lang w:val="en-US"/>
               </w:rPr>
               <w:tab/>
             </w:r>
@@ -1669,7 +1860,7 @@
                 <w:noProof/>
                 <w:webHidden/>
               </w:rPr>
-              <w:instrText xml:space="preserve"> PAGEREF _Toc41835461 \h </w:instrText>
+              <w:instrText xml:space="preserve"> PAGEREF _Toc62678984 \h </w:instrText>
             </w:r>
             <w:r>
               <w:rPr>
@@ -1689,7 +1880,7 @@
                 <w:noProof/>
                 <w:webHidden/>
               </w:rPr>
-              <w:t>21</w:t>
+              <w:t>23</w:t>
             </w:r>
             <w:r>
               <w:rPr>
@@ -1706,10 +1897,10 @@
             <w:rPr>
               <w:rFonts w:asciiTheme="minorHAnsi" w:eastAsiaTheme="minorEastAsia" w:hAnsiTheme="minorHAnsi"/>
               <w:noProof/>
-              <w:lang w:eastAsia="pl-PL"/>
+              <w:lang w:val="en-US"/>
             </w:rPr>
           </w:pPr>
-          <w:hyperlink w:anchor="_Toc41835462" w:history="1">
+          <w:hyperlink w:anchor="_Toc62678985" w:history="1">
             <w:r>
               <w:rPr>
                 <w:rStyle w:val="Hyperlink"/>
@@ -1721,7 +1912,7 @@
               <w:rPr>
                 <w:rFonts w:asciiTheme="minorHAnsi" w:eastAsiaTheme="minorEastAsia" w:hAnsiTheme="minorHAnsi"/>
                 <w:noProof/>
-                <w:lang w:eastAsia="pl-PL"/>
+                <w:lang w:val="en-US"/>
               </w:rPr>
               <w:tab/>
             </w:r>
@@ -1751,7 +1942,7 @@
                 <w:noProof/>
                 <w:webHidden/>
               </w:rPr>
-              <w:instrText xml:space="preserve"> PAGEREF _Toc41835462 \h </w:instrText>
+              <w:instrText xml:space="preserve"> PAGEREF _Toc62678985 \h </w:instrText>
             </w:r>
             <w:r>
               <w:rPr>
@@ -1771,7 +1962,7 @@
                 <w:noProof/>
                 <w:webHidden/>
               </w:rPr>
-              <w:t>22</w:t>
+              <w:t>24</w:t>
             </w:r>
             <w:r>
               <w:rPr>
@@ -1788,10 +1979,10 @@
             <w:rPr>
               <w:rFonts w:asciiTheme="minorHAnsi" w:eastAsiaTheme="minorEastAsia" w:hAnsiTheme="minorHAnsi"/>
               <w:noProof/>
-              <w:lang w:eastAsia="pl-PL"/>
+              <w:lang w:val="en-US"/>
             </w:rPr>
           </w:pPr>
-          <w:hyperlink w:anchor="_Toc41835463" w:history="1">
+          <w:hyperlink w:anchor="_Toc62678986" w:history="1">
             <w:r>
               <w:rPr>
                 <w:rStyle w:val="Hyperlink"/>
@@ -1803,7 +1994,7 @@
               <w:rPr>
                 <w:rFonts w:asciiTheme="minorHAnsi" w:eastAsiaTheme="minorEastAsia" w:hAnsiTheme="minorHAnsi"/>
                 <w:noProof/>
-                <w:lang w:eastAsia="pl-PL"/>
+                <w:lang w:val="en-US"/>
               </w:rPr>
               <w:tab/>
             </w:r>
@@ -1833,7 +2024,7 @@
                 <w:noProof/>
                 <w:webHidden/>
               </w:rPr>
-              <w:instrText xml:space="preserve"> PAGEREF _Toc41835463 \h </w:instrText>
+              <w:instrText xml:space="preserve"> PAGEREF _Toc62678986 \h </w:instrText>
             </w:r>
             <w:r>
               <w:rPr>
@@ -1853,7 +2044,7 @@
                 <w:noProof/>
                 <w:webHidden/>
               </w:rPr>
-              <w:t>23</w:t>
+              <w:t>25</w:t>
             </w:r>
             <w:r>
               <w:rPr>
@@ -1870,10 +2061,10 @@
             <w:rPr>
               <w:rFonts w:asciiTheme="minorHAnsi" w:eastAsiaTheme="minorEastAsia" w:hAnsiTheme="minorHAnsi"/>
               <w:noProof/>
-              <w:lang w:eastAsia="pl-PL"/>
+              <w:lang w:val="en-US"/>
             </w:rPr>
           </w:pPr>
-          <w:hyperlink w:anchor="_Toc41835464" w:history="1">
+          <w:hyperlink w:anchor="_Toc62678987" w:history="1">
             <w:r>
               <w:rPr>
                 <w:rStyle w:val="Hyperlink"/>
@@ -1885,7 +2076,7 @@
               <w:rPr>
                 <w:rFonts w:asciiTheme="minorHAnsi" w:eastAsiaTheme="minorEastAsia" w:hAnsiTheme="minorHAnsi"/>
                 <w:noProof/>
-                <w:lang w:eastAsia="pl-PL"/>
+                <w:lang w:val="en-US"/>
               </w:rPr>
               <w:tab/>
             </w:r>
@@ -1915,7 +2106,7 @@
                 <w:noProof/>
                 <w:webHidden/>
               </w:rPr>
-              <w:instrText xml:space="preserve"> PAGEREF _Toc41835464 \h </w:instrText>
+              <w:instrText xml:space="preserve"> PAGEREF _Toc62678987 \h </w:instrText>
             </w:r>
             <w:r>
               <w:rPr>
@@ -1935,7 +2126,7 @@
                 <w:noProof/>
                 <w:webHidden/>
               </w:rPr>
-              <w:t>24</w:t>
+              <w:t>26</w:t>
             </w:r>
             <w:r>
               <w:rPr>
@@ -1952,10 +2143,10 @@
             <w:rPr>
               <w:rFonts w:asciiTheme="minorHAnsi" w:eastAsiaTheme="minorEastAsia" w:hAnsiTheme="minorHAnsi"/>
               <w:noProof/>
-              <w:lang w:eastAsia="pl-PL"/>
+              <w:lang w:val="en-US"/>
             </w:rPr>
           </w:pPr>
-          <w:hyperlink w:anchor="_Toc41835465" w:history="1">
+          <w:hyperlink w:anchor="_Toc62678988" w:history="1">
             <w:r>
               <w:rPr>
                 <w:rStyle w:val="Hyperlink"/>
@@ -1967,7 +2158,7 @@
               <w:rPr>
                 <w:rFonts w:asciiTheme="minorHAnsi" w:eastAsiaTheme="minorEastAsia" w:hAnsiTheme="minorHAnsi"/>
                 <w:noProof/>
-                <w:lang w:eastAsia="pl-PL"/>
+                <w:lang w:val="en-US"/>
               </w:rPr>
               <w:tab/>
             </w:r>
@@ -1997,7 +2188,7 @@
                 <w:noProof/>
                 <w:webHidden/>
               </w:rPr>
-              <w:instrText xml:space="preserve"> PAGEREF _Toc41835465 \h </w:instrText>
+              <w:instrText xml:space="preserve"> PAGEREF _Toc62678988 \h </w:instrText>
             </w:r>
             <w:r>
               <w:rPr>
@@ -2017,7 +2208,7 @@
                 <w:noProof/>
                 <w:webHidden/>
               </w:rPr>
-              <w:t>25</w:t>
+              <w:t>27</w:t>
             </w:r>
             <w:r>
               <w:rPr>
@@ -2034,10 +2225,10 @@
             <w:rPr>
               <w:rFonts w:asciiTheme="minorHAnsi" w:eastAsiaTheme="minorEastAsia" w:hAnsiTheme="minorHAnsi"/>
               <w:noProof/>
-              <w:lang w:eastAsia="pl-PL"/>
+              <w:lang w:val="en-US"/>
             </w:rPr>
           </w:pPr>
-          <w:hyperlink w:anchor="_Toc41835466" w:history="1">
+          <w:hyperlink w:anchor="_Toc62678989" w:history="1">
             <w:r>
               <w:rPr>
                 <w:rStyle w:val="Hyperlink"/>
@@ -2049,7 +2240,7 @@
               <w:rPr>
                 <w:rFonts w:asciiTheme="minorHAnsi" w:eastAsiaTheme="minorEastAsia" w:hAnsiTheme="minorHAnsi"/>
                 <w:noProof/>
-                <w:lang w:eastAsia="pl-PL"/>
+                <w:lang w:val="en-US"/>
               </w:rPr>
               <w:tab/>
             </w:r>
@@ -2079,7 +2270,7 @@
                 <w:noProof/>
                 <w:webHidden/>
               </w:rPr>
-              <w:instrText xml:space="preserve"> PAGEREF _Toc41835466 \h </w:instrText>
+              <w:instrText xml:space="preserve"> PAGEREF _Toc62678989 \h </w:instrText>
             </w:r>
             <w:r>
               <w:rPr>
@@ -2099,7 +2290,7 @@
                 <w:noProof/>
                 <w:webHidden/>
               </w:rPr>
-              <w:t>26</w:t>
+              <w:t>28</w:t>
             </w:r>
             <w:r>
               <w:rPr>
@@ -2116,10 +2307,10 @@
             <w:rPr>
               <w:rFonts w:asciiTheme="minorHAnsi" w:eastAsiaTheme="minorEastAsia" w:hAnsiTheme="minorHAnsi"/>
               <w:noProof/>
-              <w:lang w:eastAsia="pl-PL"/>
+              <w:lang w:val="en-US"/>
             </w:rPr>
           </w:pPr>
-          <w:hyperlink w:anchor="_Toc41835467" w:history="1">
+          <w:hyperlink w:anchor="_Toc62678990" w:history="1">
             <w:r>
               <w:rPr>
                 <w:rStyle w:val="Hyperlink"/>
@@ -2131,7 +2322,7 @@
               <w:rPr>
                 <w:rFonts w:asciiTheme="minorHAnsi" w:eastAsiaTheme="minorEastAsia" w:hAnsiTheme="minorHAnsi"/>
                 <w:noProof/>
-                <w:lang w:eastAsia="pl-PL"/>
+                <w:lang w:val="en-US"/>
               </w:rPr>
               <w:tab/>
             </w:r>
@@ -2161,7 +2352,7 @@
                 <w:noProof/>
                 <w:webHidden/>
               </w:rPr>
-              <w:instrText xml:space="preserve"> PAGEREF _Toc41835467 \h </w:instrText>
+              <w:instrText xml:space="preserve"> PAGEREF _Toc62678990 \h </w:instrText>
             </w:r>
             <w:r>
               <w:rPr>
@@ -2181,7 +2372,7 @@
                 <w:noProof/>
                 <w:webHidden/>
               </w:rPr>
-              <w:t>27</w:t>
+              <w:t>29</w:t>
             </w:r>
             <w:r>
               <w:rPr>
@@ -2213,12 +2404,12 @@
       <w:pPr>
         <w:pStyle w:val="Heading1"/>
       </w:pPr>
-      <w:bookmarkStart w:id="0" w:name="_Toc41835449"/>
+      <w:bookmarkStart w:id="1" w:name="_Toc62678970"/>
       <w:r>
         <w:lastRenderedPageBreak/>
         <w:t>Wstęp</w:t>
       </w:r>
-      <w:bookmarkEnd w:id="0"/>
+      <w:bookmarkEnd w:id="1"/>
     </w:p>
     <w:p>
       <w:r>
@@ -2229,12 +2420,12 @@
       <w:pPr>
         <w:pStyle w:val="Heading1"/>
       </w:pPr>
-      <w:bookmarkStart w:id="1" w:name="_Toc41835450"/>
+      <w:bookmarkStart w:id="2" w:name="_Toc62678971"/>
       <w:r>
         <w:lastRenderedPageBreak/>
         <w:t>Rynek kredytowy</w:t>
       </w:r>
-      <w:bookmarkEnd w:id="1"/>
+      <w:bookmarkEnd w:id="2"/>
     </w:p>
     <w:p>
       <w:r>
@@ -2267,7 +2458,15 @@
         </w:numPr>
       </w:pPr>
       <w:r>
-        <w:t xml:space="preserve">pożyczkowy (pozabankowy). </w:t>
+        <w:t>pożyczkowy (</w:t>
+      </w:r>
+      <w:proofErr w:type="spellStart"/>
+      <w:r>
+        <w:t>pozabankowy</w:t>
+      </w:r>
+      <w:proofErr w:type="spellEnd"/>
+      <w:r>
+        <w:t xml:space="preserve">). </w:t>
       </w:r>
       <w:r>
         <w:t xml:space="preserve"> </w:t>
@@ -2277,11 +2476,11 @@
       <w:pPr>
         <w:pStyle w:val="Heading2"/>
       </w:pPr>
-      <w:bookmarkStart w:id="2" w:name="_Toc41835451"/>
+      <w:bookmarkStart w:id="3" w:name="_Toc62678972"/>
       <w:r>
         <w:t>Sektor bankowy</w:t>
       </w:r>
-      <w:bookmarkEnd w:id="2"/>
+      <w:bookmarkEnd w:id="3"/>
     </w:p>
     <w:p>
       <w:r>
@@ -2380,41 +2579,28 @@
       <w:r>
         <w:t xml:space="preserve">Wykres </w:t>
       </w:r>
-      <w:r>
-        <w:fldChar w:fldCharType="begin"/>
-      </w:r>
-      <w:r>
-        <w:instrText xml:space="preserve"> SEQ Wykres \* ARABIC </w:instrText>
-      </w:r>
-      <w:r>
-        <w:fldChar w:fldCharType="separate"/>
-      </w:r>
-      <w:r>
-        <w:rPr>
-          <w:noProof/>
-        </w:rPr>
-        <w:t>1</w:t>
-      </w:r>
-      <w:r>
-        <w:rPr>
-          <w:noProof/>
-        </w:rPr>
-        <w:fldChar w:fldCharType="end"/>
-      </w:r>
+      <w:fldSimple w:instr=" SEQ Wykres \* ARABIC ">
+        <w:r>
+          <w:rPr>
+            <w:noProof/>
+          </w:rPr>
+          <w:t>1</w:t>
+        </w:r>
+      </w:fldSimple>
       <w:r>
         <w:t>.Kredytobiorcy w tys. – kredyty mieszkaniow</w:t>
       </w:r>
       <w:r>
         <w:t>e</w:t>
       </w:r>
-      <w:bookmarkStart w:id="3" w:name="_Hlk41756523"/>
+      <w:bookmarkStart w:id="4" w:name="_Hlk41756523"/>
       <w:r>
         <w:rPr>
           <w:vertAlign w:val="superscript"/>
         </w:rPr>
         <w:t>[1]</w:t>
       </w:r>
-      <w:bookmarkEnd w:id="3"/>
+      <w:bookmarkEnd w:id="4"/>
     </w:p>
     <w:p>
       <w:r>
@@ -2474,27 +2660,14 @@
       <w:r>
         <w:t xml:space="preserve">Wykres </w:t>
       </w:r>
-      <w:r>
-        <w:fldChar w:fldCharType="begin"/>
-      </w:r>
-      <w:r>
-        <w:instrText xml:space="preserve"> SEQ Wykres \* ARABIC </w:instrText>
-      </w:r>
-      <w:r>
-        <w:fldChar w:fldCharType="separate"/>
-      </w:r>
-      <w:r>
-        <w:rPr>
-          <w:noProof/>
-        </w:rPr>
-        <w:t>2</w:t>
-      </w:r>
-      <w:r>
-        <w:rPr>
-          <w:noProof/>
-        </w:rPr>
-        <w:fldChar w:fldCharType="end"/>
-      </w:r>
+      <w:fldSimple w:instr=" SEQ Wykres \* ARABIC ">
+        <w:r>
+          <w:rPr>
+            <w:noProof/>
+          </w:rPr>
+          <w:t>2</w:t>
+        </w:r>
+      </w:fldSimple>
       <w:r>
         <w:t>.Kredytobiorcy w tys. – kredyty ratalne i gotówkowe</w:t>
       </w:r>
@@ -2564,27 +2737,14 @@
       <w:r>
         <w:t xml:space="preserve">Wykres </w:t>
       </w:r>
-      <w:r>
-        <w:fldChar w:fldCharType="begin"/>
-      </w:r>
-      <w:r>
-        <w:instrText xml:space="preserve"> SEQ Wykres \* ARABIC </w:instrText>
-      </w:r>
-      <w:r>
-        <w:fldChar w:fldCharType="separate"/>
-      </w:r>
-      <w:r>
-        <w:rPr>
-          <w:noProof/>
-        </w:rPr>
-        <w:t>3</w:t>
-      </w:r>
-      <w:r>
-        <w:rPr>
-          <w:noProof/>
-        </w:rPr>
-        <w:fldChar w:fldCharType="end"/>
-      </w:r>
+      <w:fldSimple w:instr=" SEQ Wykres \* ARABIC ">
+        <w:r>
+          <w:rPr>
+            <w:noProof/>
+          </w:rPr>
+          <w:t>3</w:t>
+        </w:r>
+      </w:fldSimple>
       <w:r>
         <w:t>.</w:t>
       </w:r>
@@ -2600,22 +2760,54 @@
     </w:p>
     <w:p>
       <w:r>
-        <w:t>Wzrasta liczba osób posiadających karty kredytowe, w 2018 roku jedynie o 23 tys, ale już rok później przybyło 144 tys. osób. Wyraźny spadek widać w liczbie osób, które posiadają limity kredytowe do rachunków bankowych. W roku 2018 był to spadek o 110 tys, natomiast w roku 2019 już o 223 tys.</w:t>
+        <w:t xml:space="preserve">Wzrasta liczba osób posiadających karty kredytowe, w 2018 roku jedynie o 23 </w:t>
+      </w:r>
+      <w:proofErr w:type="spellStart"/>
+      <w:r>
+        <w:t>tys</w:t>
+      </w:r>
+      <w:proofErr w:type="spellEnd"/>
+      <w:r>
+        <w:t xml:space="preserve">, ale już rok później przybyło 144 tys. osób. Wyraźny spadek widać w liczbie osób, które posiadają limity kredytowe do rachunków bankowych. W roku 2018 był to spadek o 110 </w:t>
+      </w:r>
+      <w:proofErr w:type="spellStart"/>
+      <w:r>
+        <w:t>tys</w:t>
+      </w:r>
+      <w:proofErr w:type="spellEnd"/>
+      <w:r>
+        <w:t>, natomiast w roku 2019 już o 223 tys.</w:t>
       </w:r>
     </w:p>
     <w:p>
       <w:pPr>
         <w:pStyle w:val="Heading2"/>
       </w:pPr>
-      <w:bookmarkStart w:id="4" w:name="_Toc41835452"/>
-      <w:r>
-        <w:t>Sektor pożyczkowy (pozabankowy)</w:t>
-      </w:r>
-      <w:bookmarkEnd w:id="4"/>
-    </w:p>
-    <w:p>
-      <w:r>
-        <w:t xml:space="preserve">W latach 2016-2017 widoczny był znaczny i szybki wzrost liczby pożyczkobiorców pozabankowych, jednak znaczna część tego wzrostu wynikała z coraz bliższej współpracy pomiędzy firmami pożyczkowymi a Biurem Informacji Kredytowej (BIK). </w:t>
+      <w:bookmarkStart w:id="5" w:name="_Toc62678973"/>
+      <w:r>
+        <w:t>Sektor pożyczkowy (</w:t>
+      </w:r>
+      <w:proofErr w:type="spellStart"/>
+      <w:r>
+        <w:t>pozabankowy</w:t>
+      </w:r>
+      <w:proofErr w:type="spellEnd"/>
+      <w:r>
+        <w:t>)</w:t>
+      </w:r>
+      <w:bookmarkEnd w:id="5"/>
+    </w:p>
+    <w:p>
+      <w:r>
+        <w:t xml:space="preserve">W latach 2016-2017 widoczny był znaczny i szybki wzrost liczby pożyczkobiorców </w:t>
+      </w:r>
+      <w:proofErr w:type="spellStart"/>
+      <w:r>
+        <w:t>pozabankowych</w:t>
+      </w:r>
+      <w:proofErr w:type="spellEnd"/>
+      <w:r>
+        <w:t xml:space="preserve">, jednak znaczna część tego wzrostu wynikała z coraz bliższej współpracy pomiędzy firmami pożyczkowymi a Biurem Informacji Kredytowej (BIK). </w:t>
       </w:r>
     </w:p>
     <w:p>
@@ -2671,27 +2863,14 @@
       <w:r>
         <w:t xml:space="preserve">Wykres </w:t>
       </w:r>
-      <w:r>
-        <w:fldChar w:fldCharType="begin"/>
-      </w:r>
-      <w:r>
-        <w:instrText xml:space="preserve"> SEQ Wykres \* ARABIC </w:instrText>
-      </w:r>
-      <w:r>
-        <w:fldChar w:fldCharType="separate"/>
-      </w:r>
-      <w:r>
-        <w:rPr>
-          <w:noProof/>
-        </w:rPr>
-        <w:t>4</w:t>
-      </w:r>
-      <w:r>
-        <w:rPr>
-          <w:noProof/>
-        </w:rPr>
-        <w:fldChar w:fldCharType="end"/>
-      </w:r>
+      <w:fldSimple w:instr=" SEQ Wykres \* ARABIC ">
+        <w:r>
+          <w:rPr>
+            <w:noProof/>
+          </w:rPr>
+          <w:t>4</w:t>
+        </w:r>
+      </w:fldSimple>
       <w:r>
         <w:t>. Klienci firm pożyczkowych</w:t>
       </w:r>
@@ -2761,27 +2940,14 @@
       <w:r>
         <w:t xml:space="preserve">Wykres </w:t>
       </w:r>
-      <w:r>
-        <w:fldChar w:fldCharType="begin"/>
-      </w:r>
-      <w:r>
-        <w:instrText xml:space="preserve"> SEQ Wykres \* ARABIC </w:instrText>
-      </w:r>
-      <w:r>
-        <w:fldChar w:fldCharType="separate"/>
-      </w:r>
-      <w:r>
-        <w:rPr>
-          <w:noProof/>
-        </w:rPr>
-        <w:t>5</w:t>
-      </w:r>
-      <w:r>
-        <w:rPr>
-          <w:noProof/>
-        </w:rPr>
-        <w:fldChar w:fldCharType="end"/>
-      </w:r>
+      <w:fldSimple w:instr=" SEQ Wykres \* ARABIC ">
+        <w:r>
+          <w:rPr>
+            <w:noProof/>
+          </w:rPr>
+          <w:t>5</w:t>
+        </w:r>
+      </w:fldSimple>
       <w:r>
         <w:t>.</w:t>
       </w:r>
@@ -2800,18 +2966,26 @@
     </w:p>
     <w:p>
       <w:r>
-        <w:t xml:space="preserve">Wyłącznie z pożyczek pozabankowych w Polsce na koniec 2019 roku korzystało 144,5 tys. osób. Głównie były to osoby młode (poniżej 35 roku życia). </w:t>
+        <w:t xml:space="preserve">Wyłącznie z pożyczek </w:t>
+      </w:r>
+      <w:proofErr w:type="spellStart"/>
+      <w:r>
+        <w:t>pozabankowych</w:t>
+      </w:r>
+      <w:proofErr w:type="spellEnd"/>
+      <w:r>
+        <w:t xml:space="preserve"> w Polsce na koniec 2019 roku korzystało 144,5 tys. osób. Głównie były to osoby młode (poniżej 35 roku życia). </w:t>
       </w:r>
     </w:p>
     <w:p>
       <w:pPr>
         <w:pStyle w:val="Heading2"/>
       </w:pPr>
-      <w:bookmarkStart w:id="5" w:name="_Toc41835453"/>
+      <w:bookmarkStart w:id="6" w:name="_Toc62678974"/>
       <w:r>
         <w:t>Kredyty mieszkaniowe</w:t>
       </w:r>
-      <w:bookmarkEnd w:id="5"/>
+      <w:bookmarkEnd w:id="6"/>
     </w:p>
     <w:p>
       <w:r>
@@ -2871,27 +3045,14 @@
       <w:r>
         <w:t xml:space="preserve">Wykres </w:t>
       </w:r>
-      <w:r>
-        <w:fldChar w:fldCharType="begin"/>
-      </w:r>
-      <w:r>
-        <w:instrText xml:space="preserve"> SEQ Wykres \* ARABIC </w:instrText>
-      </w:r>
-      <w:r>
-        <w:fldChar w:fldCharType="separate"/>
-      </w:r>
-      <w:r>
-        <w:rPr>
-          <w:noProof/>
-        </w:rPr>
-        <w:t>6</w:t>
-      </w:r>
-      <w:r>
-        <w:rPr>
-          <w:noProof/>
-        </w:rPr>
-        <w:fldChar w:fldCharType="end"/>
-      </w:r>
+      <w:fldSimple w:instr=" SEQ Wykres \* ARABIC ">
+        <w:r>
+          <w:rPr>
+            <w:noProof/>
+          </w:rPr>
+          <w:t>6</w:t>
+        </w:r>
+      </w:fldSimple>
       <w:r>
         <w:t>. Kredyty mieszkaniowe (w tys. szt.) udzielone w latach 2017–2019</w:t>
       </w:r>
@@ -2910,7 +3071,15 @@
         <w:t xml:space="preserve">w porównaniu z 2018 </w:t>
       </w:r>
       <w:r>
-        <w:t xml:space="preserve">(z 229 tys. do 238 tys.) i utrzymuje trend wzrostowy, pomimo wycofania wsparcia z budżetu (program MdM). </w:t>
+        <w:t xml:space="preserve">(z 229 tys. do 238 tys.) i utrzymuje trend wzrostowy, pomimo wycofania wsparcia z budżetu (program </w:t>
+      </w:r>
+      <w:proofErr w:type="spellStart"/>
+      <w:r>
+        <w:t>MdM</w:t>
+      </w:r>
+      <w:proofErr w:type="spellEnd"/>
+      <w:r>
+        <w:t xml:space="preserve">). </w:t>
       </w:r>
     </w:p>
     <w:p>
@@ -2967,27 +3136,14 @@
       <w:r>
         <w:t xml:space="preserve">Wykres </w:t>
       </w:r>
-      <w:r>
-        <w:fldChar w:fldCharType="begin"/>
-      </w:r>
-      <w:r>
-        <w:instrText xml:space="preserve"> SEQ Wykres \* ARABIC </w:instrText>
-      </w:r>
-      <w:r>
-        <w:fldChar w:fldCharType="separate"/>
-      </w:r>
-      <w:r>
-        <w:rPr>
-          <w:noProof/>
-        </w:rPr>
-        <w:t>7</w:t>
-      </w:r>
-      <w:r>
-        <w:rPr>
-          <w:noProof/>
-        </w:rPr>
-        <w:fldChar w:fldCharType="end"/>
-      </w:r>
+      <w:fldSimple w:instr=" SEQ Wykres \* ARABIC ">
+        <w:r>
+          <w:rPr>
+            <w:noProof/>
+          </w:rPr>
+          <w:t>7</w:t>
+        </w:r>
+      </w:fldSimple>
       <w:r>
         <w:t>. Kwota kredytów mieszkaniowych (w mln zł) udzielonych w latach 2017–2019</w:t>
       </w:r>
@@ -3065,27 +3221,14 @@
       <w:r>
         <w:t xml:space="preserve">Wykres </w:t>
       </w:r>
-      <w:r>
-        <w:fldChar w:fldCharType="begin"/>
-      </w:r>
-      <w:r>
-        <w:instrText xml:space="preserve"> SEQ Wykres \* ARABIC </w:instrText>
-      </w:r>
-      <w:r>
-        <w:fldChar w:fldCharType="separate"/>
-      </w:r>
-      <w:r>
-        <w:rPr>
-          <w:noProof/>
-        </w:rPr>
-        <w:t>8</w:t>
-      </w:r>
-      <w:r>
-        <w:rPr>
-          <w:noProof/>
-        </w:rPr>
-        <w:fldChar w:fldCharType="end"/>
-      </w:r>
+      <w:fldSimple w:instr=" SEQ Wykres \* ARABIC ">
+        <w:r>
+          <w:rPr>
+            <w:noProof/>
+          </w:rPr>
+          <w:t>8</w:t>
+        </w:r>
+      </w:fldSimple>
       <w:r>
         <w:t>. Średnie kwoty kredytów mieszkaniowych (w tys. zł) udzielonych w latach 2007–2019</w:t>
       </w:r>
@@ -3157,27 +3300,14 @@
       <w:r>
         <w:t xml:space="preserve">Wykres </w:t>
       </w:r>
-      <w:r>
-        <w:fldChar w:fldCharType="begin"/>
-      </w:r>
-      <w:r>
-        <w:instrText xml:space="preserve"> SEQ Wykres \* ARABIC </w:instrText>
-      </w:r>
-      <w:r>
-        <w:fldChar w:fldCharType="separate"/>
-      </w:r>
-      <w:r>
-        <w:rPr>
-          <w:noProof/>
-        </w:rPr>
-        <w:t>9</w:t>
-      </w:r>
-      <w:r>
-        <w:rPr>
-          <w:noProof/>
-        </w:rPr>
-        <w:fldChar w:fldCharType="end"/>
-      </w:r>
+      <w:fldSimple w:instr=" SEQ Wykres \* ARABIC ">
+        <w:r>
+          <w:rPr>
+            <w:noProof/>
+          </w:rPr>
+          <w:t>9</w:t>
+        </w:r>
+      </w:fldSimple>
       <w:r>
         <w:t>. Wzrosty (w pkt. proc.) udziałów rachunków opóźnionych w liczbie otwartych w rocznikach 2007–2018</w:t>
       </w:r>
@@ -3247,30 +3377,14 @@
       <w:r>
         <w:t xml:space="preserve">Wykres </w:t>
       </w:r>
-      <w:r>
-        <w:fldChar w:fldCharType="begin"/>
-      </w:r>
-      <w:r>
-        <w:instrText xml:space="preserve"> SEQ Wykres \* ARABI</w:instrText>
-      </w:r>
-      <w:r>
-        <w:instrText xml:space="preserve">C </w:instrText>
-      </w:r>
-      <w:r>
-        <w:fldChar w:fldCharType="separate"/>
-      </w:r>
-      <w:r>
-        <w:rPr>
-          <w:noProof/>
-        </w:rPr>
-        <w:t>10</w:t>
-      </w:r>
-      <w:r>
-        <w:rPr>
-          <w:noProof/>
-        </w:rPr>
-        <w:fldChar w:fldCharType="end"/>
-      </w:r>
+      <w:fldSimple w:instr=" SEQ Wykres \* ARABIC ">
+        <w:r>
+          <w:rPr>
+            <w:noProof/>
+          </w:rPr>
+          <w:t>10</w:t>
+        </w:r>
+      </w:fldSimple>
       <w:r>
         <w:t xml:space="preserve">. </w:t>
       </w:r>
@@ -3293,11 +3407,11 @@
       <w:pPr>
         <w:pStyle w:val="Heading2"/>
       </w:pPr>
-      <w:bookmarkStart w:id="6" w:name="_Toc41835454"/>
+      <w:bookmarkStart w:id="7" w:name="_Toc62678975"/>
       <w:r>
         <w:t>Kredyt walutowy</w:t>
       </w:r>
-      <w:bookmarkEnd w:id="6"/>
+      <w:bookmarkEnd w:id="7"/>
     </w:p>
     <w:p>
       <w:r>
@@ -3363,27 +3477,14 @@
       <w:r>
         <w:t xml:space="preserve">Wykres </w:t>
       </w:r>
-      <w:r>
-        <w:fldChar w:fldCharType="begin"/>
-      </w:r>
-      <w:r>
-        <w:instrText xml:space="preserve"> SEQ Wykres \* ARABIC </w:instrText>
-      </w:r>
-      <w:r>
-        <w:fldChar w:fldCharType="separate"/>
-      </w:r>
-      <w:r>
-        <w:rPr>
-          <w:noProof/>
-        </w:rPr>
-        <w:t>11</w:t>
-      </w:r>
-      <w:r>
-        <w:rPr>
-          <w:noProof/>
-        </w:rPr>
-        <w:fldChar w:fldCharType="end"/>
-      </w:r>
+      <w:fldSimple w:instr=" SEQ Wykres \* ARABIC ">
+        <w:r>
+          <w:rPr>
+            <w:noProof/>
+          </w:rPr>
+          <w:t>11</w:t>
+        </w:r>
+      </w:fldSimple>
       <w:r>
         <w:t>. Kurs franka szwajcarskiego</w:t>
       </w:r>
@@ -3746,27 +3847,14 @@
       <w:r>
         <w:t xml:space="preserve">Wykres </w:t>
       </w:r>
-      <w:r>
-        <w:fldChar w:fldCharType="begin"/>
-      </w:r>
-      <w:r>
-        <w:instrText xml:space="preserve"> SEQ Wykres \* ARABIC </w:instrText>
-      </w:r>
-      <w:r>
-        <w:fldChar w:fldCharType="separate"/>
-      </w:r>
-      <w:r>
-        <w:rPr>
-          <w:noProof/>
-        </w:rPr>
-        <w:t>12</w:t>
-      </w:r>
-      <w:r>
-        <w:rPr>
-          <w:noProof/>
-        </w:rPr>
-        <w:fldChar w:fldCharType="end"/>
-      </w:r>
+      <w:fldSimple w:instr=" SEQ Wykres \* ARABIC ">
+        <w:r>
+          <w:rPr>
+            <w:noProof/>
+          </w:rPr>
+          <w:t>12</w:t>
+        </w:r>
+      </w:fldSimple>
       <w:r>
         <w:t xml:space="preserve">. </w:t>
       </w:r>
@@ -3844,27 +3932,14 @@
       <w:r>
         <w:t xml:space="preserve">Wykres </w:t>
       </w:r>
-      <w:r>
-        <w:fldChar w:fldCharType="begin"/>
-      </w:r>
-      <w:r>
-        <w:instrText xml:space="preserve"> SEQ Wykres \* ARABIC </w:instrText>
-      </w:r>
-      <w:r>
-        <w:fldChar w:fldCharType="separate"/>
-      </w:r>
-      <w:r>
-        <w:rPr>
-          <w:noProof/>
-        </w:rPr>
-        <w:t>13</w:t>
-      </w:r>
-      <w:r>
-        <w:rPr>
-          <w:noProof/>
-        </w:rPr>
-        <w:fldChar w:fldCharType="end"/>
-      </w:r>
+      <w:fldSimple w:instr=" SEQ Wykres \* ARABIC ">
+        <w:r>
+          <w:rPr>
+            <w:noProof/>
+          </w:rPr>
+          <w:t>13</w:t>
+        </w:r>
+      </w:fldSimple>
       <w:r>
         <w:t xml:space="preserve">. </w:t>
       </w:r>
@@ -3938,27 +4013,14 @@
       <w:r>
         <w:t xml:space="preserve">Wykres </w:t>
       </w:r>
-      <w:r>
-        <w:fldChar w:fldCharType="begin"/>
-      </w:r>
-      <w:r>
-        <w:instrText xml:space="preserve"> SEQ Wykres \* ARABIC </w:instrText>
-      </w:r>
-      <w:r>
-        <w:fldChar w:fldCharType="separate"/>
-      </w:r>
-      <w:r>
-        <w:rPr>
-          <w:noProof/>
-        </w:rPr>
-        <w:t>14</w:t>
-      </w:r>
-      <w:r>
-        <w:rPr>
-          <w:noProof/>
-        </w:rPr>
-        <w:fldChar w:fldCharType="end"/>
-      </w:r>
+      <w:fldSimple w:instr=" SEQ Wykres \* ARABIC ">
+        <w:r>
+          <w:rPr>
+            <w:noProof/>
+          </w:rPr>
+          <w:t>14</w:t>
+        </w:r>
+      </w:fldSimple>
       <w:r>
         <w:t xml:space="preserve">. </w:t>
       </w:r>
@@ -3990,12 +4052,12 @@
       <w:pPr>
         <w:pStyle w:val="Heading1"/>
       </w:pPr>
-      <w:bookmarkStart w:id="7" w:name="_Toc41835455"/>
+      <w:bookmarkStart w:id="8" w:name="_Toc62678976"/>
       <w:r>
         <w:lastRenderedPageBreak/>
         <w:t>Rynek walutowy</w:t>
       </w:r>
-      <w:bookmarkEnd w:id="7"/>
+      <w:bookmarkEnd w:id="8"/>
     </w:p>
     <w:p>
       <w:r>
@@ -4043,7 +4105,31 @@
         <w:t>Rynek walutowy</w:t>
       </w:r>
       <w:r>
-        <w:t xml:space="preserve"> powszechnie nazywany jest FOREX albo FX (akronimy pochodzące od angielskiego Foreign Exchange). Jest rynkiem nieregulowanym (OTC – Over The Counter) na którym obrót odbywa się poprzez wiele pojedynczych transakcji pomiędzy uczestnikami. W rzeczywistości na rynku handel odbywa się za pomocą stałego mechanizmu:</w:t>
+        <w:t xml:space="preserve"> powszechnie nazywany jest FOREX albo FX (akronimy pochodzące od angielskiego </w:t>
+      </w:r>
+      <w:proofErr w:type="spellStart"/>
+      <w:r>
+        <w:t>Foreign</w:t>
+      </w:r>
+      <w:proofErr w:type="spellEnd"/>
+      <w:r>
+        <w:t xml:space="preserve"> Exchange). Jest rynkiem nieregulowanym (OTC – </w:t>
+      </w:r>
+      <w:proofErr w:type="spellStart"/>
+      <w:r>
+        <w:t>Over</w:t>
+      </w:r>
+      <w:proofErr w:type="spellEnd"/>
+      <w:r>
+        <w:t xml:space="preserve"> The </w:t>
+      </w:r>
+      <w:proofErr w:type="spellStart"/>
+      <w:r>
+        <w:t>Counter</w:t>
+      </w:r>
+      <w:proofErr w:type="spellEnd"/>
+      <w:r>
+        <w:t>) na którym obrót odbywa się poprzez wiele pojedynczych transakcji pomiędzy uczestnikami. W rzeczywistości na rynku handel odbywa się za pomocą stałego mechanizmu:</w:t>
       </w:r>
     </w:p>
     <w:p>
@@ -4387,35 +4473,22 @@
       <w:pPr>
         <w:pStyle w:val="Caption"/>
       </w:pPr>
-      <w:bookmarkStart w:id="8" w:name="_Toc62636618"/>
+      <w:bookmarkStart w:id="9" w:name="_Toc62636618"/>
       <w:r>
         <w:t xml:space="preserve">Rysunek </w:t>
       </w:r>
-      <w:r>
-        <w:fldChar w:fldCharType="begin"/>
-      </w:r>
-      <w:r>
-        <w:instrText xml:space="preserve"> SEQ Rysunek \* ARABIC </w:instrText>
-      </w:r>
-      <w:r>
-        <w:fldChar w:fldCharType="separate"/>
-      </w:r>
-      <w:r>
-        <w:rPr>
-          <w:noProof/>
-        </w:rPr>
-        <w:t>1</w:t>
-      </w:r>
-      <w:r>
-        <w:rPr>
-          <w:noProof/>
-        </w:rPr>
-        <w:fldChar w:fldCharType="end"/>
-      </w:r>
+      <w:fldSimple w:instr=" SEQ Rysunek \* ARABIC ">
+        <w:r>
+          <w:rPr>
+            <w:noProof/>
+          </w:rPr>
+          <w:t>1</w:t>
+        </w:r>
+      </w:fldSimple>
       <w:r>
         <w:t>. Diagram przedstawiający mechanizm działania rynku walutowego</w:t>
       </w:r>
-      <w:bookmarkEnd w:id="8"/>
+      <w:bookmarkEnd w:id="9"/>
     </w:p>
     <w:p>
       <w:r>
@@ -4472,35 +4545,22 @@
       <w:pPr>
         <w:pStyle w:val="Caption"/>
       </w:pPr>
-      <w:bookmarkStart w:id="9" w:name="_Toc62636619"/>
+      <w:bookmarkStart w:id="10" w:name="_Toc62636619"/>
       <w:r>
         <w:t xml:space="preserve">Rysunek </w:t>
       </w:r>
-      <w:r>
-        <w:fldChar w:fldCharType="begin"/>
-      </w:r>
-      <w:r>
-        <w:instrText xml:space="preserve"> SEQ Rysunek \* ARABIC </w:instrText>
-      </w:r>
-      <w:r>
-        <w:fldChar w:fldCharType="separate"/>
-      </w:r>
-      <w:r>
-        <w:rPr>
-          <w:noProof/>
-        </w:rPr>
-        <w:t>2</w:t>
-      </w:r>
-      <w:r>
-        <w:rPr>
-          <w:noProof/>
-        </w:rPr>
-        <w:fldChar w:fldCharType="end"/>
-      </w:r>
+      <w:fldSimple w:instr=" SEQ Rysunek \* ARABIC ">
+        <w:r>
+          <w:rPr>
+            <w:noProof/>
+          </w:rPr>
+          <w:t>2</w:t>
+        </w:r>
+      </w:fldSimple>
       <w:r>
         <w:t>. Mapa najistotniejszych centrów finansowych rynku walutowego</w:t>
       </w:r>
-      <w:bookmarkEnd w:id="9"/>
+      <w:bookmarkEnd w:id="10"/>
     </w:p>
     <w:p>
       <w:pPr>
@@ -4728,31 +4788,18 @@
           <w:vertAlign w:val="superscript"/>
         </w:rPr>
       </w:pPr>
-      <w:bookmarkStart w:id="10" w:name="_Toc62636476"/>
+      <w:bookmarkStart w:id="11" w:name="_Toc62636476"/>
       <w:r>
         <w:t xml:space="preserve">Tabela </w:t>
       </w:r>
-      <w:r>
-        <w:fldChar w:fldCharType="begin"/>
-      </w:r>
-      <w:r>
-        <w:instrText xml:space="preserve"> SEQ Tabela \* ARABIC </w:instrText>
-      </w:r>
-      <w:r>
-        <w:fldChar w:fldCharType="separate"/>
-      </w:r>
-      <w:r>
-        <w:rPr>
-          <w:noProof/>
-        </w:rPr>
-        <w:t>1</w:t>
-      </w:r>
-      <w:r>
-        <w:rPr>
-          <w:noProof/>
-        </w:rPr>
-        <w:fldChar w:fldCharType="end"/>
-      </w:r>
+      <w:fldSimple w:instr=" SEQ Tabela \* ARABIC ">
+        <w:r>
+          <w:rPr>
+            <w:noProof/>
+          </w:rPr>
+          <w:t>1</w:t>
+        </w:r>
+      </w:fldSimple>
       <w:r>
         <w:t>. Rozkład walut obrotu walutowego na FOREX</w:t>
       </w:r>
@@ -4774,11 +4821,19 @@
         </w:rPr>
         <w:t>]</w:t>
       </w:r>
-      <w:bookmarkEnd w:id="10"/>
-    </w:p>
-    <w:p>
-      <w:r>
-        <w:t>Według ukazującego się co 3 lata raportu Banku Rozrachunków Międzynarodowych (BIS – Bank for International Settlements) najpopularniejszymi walutami na FOREX w</w:t>
+      <w:bookmarkEnd w:id="11"/>
+    </w:p>
+    <w:p>
+      <w:r>
+        <w:t xml:space="preserve">Według ukazującego się co 3 lata raportu Banku Rozrachunków Międzynarodowych (BIS – Bank for International </w:t>
+      </w:r>
+      <w:proofErr w:type="spellStart"/>
+      <w:r>
+        <w:t>Settlements</w:t>
+      </w:r>
+      <w:proofErr w:type="spellEnd"/>
+      <w:r>
+        <w:t>) najpopularniejszymi walutami na FOREX w</w:t>
       </w:r>
       <w:r>
         <w:t xml:space="preserve"> kwietniu</w:t>
@@ -4908,31 +4963,18 @@
           <w:vertAlign w:val="superscript"/>
         </w:rPr>
       </w:pPr>
-      <w:bookmarkStart w:id="11" w:name="_Toc62636477"/>
+      <w:bookmarkStart w:id="12" w:name="_Toc62636477"/>
       <w:r>
         <w:t xml:space="preserve">Tabela </w:t>
       </w:r>
-      <w:r>
-        <w:fldChar w:fldCharType="begin"/>
-      </w:r>
-      <w:r>
-        <w:instrText xml:space="preserve"> SEQ Tabela \* ARABIC </w:instrText>
-      </w:r>
-      <w:r>
-        <w:fldChar w:fldCharType="separate"/>
-      </w:r>
-      <w:r>
-        <w:rPr>
-          <w:noProof/>
-        </w:rPr>
-        <w:t>2</w:t>
-      </w:r>
-      <w:r>
-        <w:rPr>
-          <w:noProof/>
-        </w:rPr>
-        <w:fldChar w:fldCharType="end"/>
-      </w:r>
+      <w:fldSimple w:instr=" SEQ Tabela \* ARABIC ">
+        <w:r>
+          <w:rPr>
+            <w:noProof/>
+          </w:rPr>
+          <w:t>2</w:t>
+        </w:r>
+      </w:fldSimple>
       <w:r>
         <w:t>.</w:t>
       </w:r>
@@ -4957,7 +4999,7 @@
         </w:rPr>
         <w:t>]</w:t>
       </w:r>
-      <w:bookmarkEnd w:id="11"/>
+      <w:bookmarkEnd w:id="12"/>
     </w:p>
     <w:p>
       <w:r>
@@ -5010,12 +5052,14 @@
           <w:numId w:val="8"/>
         </w:numPr>
       </w:pPr>
+      <w:proofErr w:type="spellStart"/>
       <w:r>
         <w:t>h</w:t>
       </w:r>
       <w:r>
         <w:t>edgingowe</w:t>
       </w:r>
+      <w:proofErr w:type="spellEnd"/>
     </w:p>
     <w:p>
       <w:pPr>
@@ -5050,7 +5094,23 @@
     </w:p>
     <w:p>
       <w:r>
-        <w:t>Transakcje hedgingowe (zabezpieczające) mają na celu zabezpieczenie przed ryzykiem kursu walutowego. Wykorzystywane są najczęściej przez eksporterów którzy narażeni są na zmianę kursu waluty w której otrzymują zapłatę do waluty ich kraju. Aby się przed tym uchronić zawierają odpowiednie transakcje na rynku Forex dzięki czemu mogą rekompensować straty w przypadku osłabienia się obcej waluty w stosunku do waluty ich kraju.</w:t>
+        <w:t xml:space="preserve">Transakcje </w:t>
+      </w:r>
+      <w:proofErr w:type="spellStart"/>
+      <w:r>
+        <w:t>hedgingowe</w:t>
+      </w:r>
+      <w:proofErr w:type="spellEnd"/>
+      <w:r>
+        <w:t xml:space="preserve"> (zabezpieczające) mają na celu zabezpieczenie przed ryzykiem kursu walutowego. Wykorzystywane są najczęściej przez eksporterów którzy narażeni są na zmianę kursu waluty w której otrzymują zapłatę do waluty ich kraju. Aby się przed tym uchronić zawierają odpowiednie transakcje na rynku </w:t>
+      </w:r>
+      <w:proofErr w:type="spellStart"/>
+      <w:r>
+        <w:t>Forex</w:t>
+      </w:r>
+      <w:proofErr w:type="spellEnd"/>
+      <w:r>
+        <w:t xml:space="preserve"> dzięki czemu mogą rekompensować straty w przypadku osłabienia się obcej waluty w stosunku do waluty ich kraju.</w:t>
       </w:r>
     </w:p>
     <w:p>
@@ -5171,11 +5231,11 @@
       <w:pPr>
         <w:pStyle w:val="Heading2"/>
       </w:pPr>
-      <w:bookmarkStart w:id="12" w:name="_Toc41835456"/>
+      <w:bookmarkStart w:id="13" w:name="_Toc62678977"/>
       <w:r>
         <w:t>Źródła danych</w:t>
       </w:r>
-      <w:bookmarkEnd w:id="12"/>
+      <w:bookmarkEnd w:id="13"/>
     </w:p>
     <w:p>
       <w:r>
@@ -5237,7 +5297,15 @@
         </w:numPr>
       </w:pPr>
       <w:r>
-        <w:t>Czynniki psychologiczne – emocje ludzi inwestujących na Forexie.</w:t>
+        <w:t xml:space="preserve">Czynniki psychologiczne – emocje ludzi inwestujących na </w:t>
+      </w:r>
+      <w:proofErr w:type="spellStart"/>
+      <w:r>
+        <w:t>Forexie</w:t>
+      </w:r>
+      <w:proofErr w:type="spellEnd"/>
+      <w:r>
+        <w:t>.</w:t>
       </w:r>
     </w:p>
     <w:p>
@@ -5307,28 +5375,18 @@
           <w:vertAlign w:val="superscript"/>
         </w:rPr>
       </w:pPr>
-      <w:bookmarkStart w:id="13" w:name="_Toc62636620"/>
+      <w:bookmarkStart w:id="14" w:name="_Toc62636620"/>
       <w:r>
         <w:t xml:space="preserve">Rysunek </w:t>
       </w:r>
-      <w:r>
-        <w:fldChar w:fldCharType="begin"/>
-      </w:r>
-      <w:r>
-        <w:instrText xml:space="preserve"> SEQ Rysunek \* ARABIC </w:instrText>
-      </w:r>
-      <w:r>
-        <w:fldChar w:fldCharType="separate"/>
-      </w:r>
-      <w:r>
-        <w:rPr>
-          <w:noProof/>
-        </w:rPr>
-        <w:t>3</w:t>
-      </w:r>
-      <w:r>
-        <w:fldChar w:fldCharType="end"/>
-      </w:r>
+      <w:fldSimple w:instr=" SEQ Rysunek \* ARABIC ">
+        <w:r>
+          <w:rPr>
+            <w:noProof/>
+          </w:rPr>
+          <w:t>3</w:t>
+        </w:r>
+      </w:fldSimple>
       <w:r>
         <w:t>. Czynniki wpływające na kursy walut</w:t>
       </w:r>
@@ -5338,7 +5396,7 @@
         </w:rPr>
         <w:t>[6]</w:t>
       </w:r>
-      <w:bookmarkEnd w:id="13"/>
+      <w:bookmarkEnd w:id="14"/>
     </w:p>
     <w:p>
       <w:r>
@@ -5388,9 +5446,11 @@
       <w:pPr>
         <w:pStyle w:val="Heading3"/>
       </w:pPr>
+      <w:bookmarkStart w:id="15" w:name="_Toc62678978"/>
       <w:r>
         <w:t>Dane z NBP Web API</w:t>
       </w:r>
+      <w:bookmarkEnd w:id="15"/>
     </w:p>
     <w:p>
       <w:r>
@@ -5502,13 +5562,23 @@
       <w:pPr>
         <w:pStyle w:val="Heading3"/>
       </w:pPr>
+      <w:bookmarkStart w:id="16" w:name="_Toc62678979"/>
       <w:r>
         <w:t>Inne serwisy walutowe</w:t>
       </w:r>
-    </w:p>
-    <w:p>
-      <w:r>
-        <w:t>W Internecie istnieje wiele serwisów oferujących dostęp do danych z rynku Forex w czasie rzeczywistym. Dane, udostępniane poprzez API pozwalają na wykorzystanie ich w komputerowym przetwarzaniu danych oraz, dzięki odpowiedniej analizie, na inwestowanie na rynku walutowym. Przykładowe serwisy udostępniające takie dane to:</w:t>
+      <w:bookmarkEnd w:id="16"/>
+    </w:p>
+    <w:p>
+      <w:r>
+        <w:t xml:space="preserve">W Internecie istnieje wiele serwisów oferujących dostęp do danych z rynku </w:t>
+      </w:r>
+      <w:proofErr w:type="spellStart"/>
+      <w:r>
+        <w:t>Forex</w:t>
+      </w:r>
+      <w:proofErr w:type="spellEnd"/>
+      <w:r>
+        <w:t xml:space="preserve"> w czasie rzeczywistym. Dane, udostępniane poprzez API pozwalają na wykorzystanie ich w komputerowym przetwarzaniu danych oraz, dzięki odpowiedniej analizie, na inwestowanie na rynku walutowym. Przykładowe serwisy udostępniające takie dane to:</w:t>
       </w:r>
     </w:p>
     <w:p>
@@ -5531,9 +5601,11 @@
           <w:numId w:val="16"/>
         </w:numPr>
       </w:pPr>
+      <w:proofErr w:type="spellStart"/>
       <w:r>
         <w:t>AvaTrade</w:t>
       </w:r>
+      <w:proofErr w:type="spellEnd"/>
     </w:p>
     <w:p>
       <w:pPr>
@@ -5587,19 +5659,17 @@
       <w:r>
         <w:t>Z uwagi na charakter tej pracy oraz na brak zapotrzebowania na najświeższe dane, zdecydowano się wykorzystać API udostępnione przez NBP z uwagi na jego wiarygodność, wystarczający poziom aktualności danych oraz darmowy dostęp.</w:t>
       </w:r>
-      <w:bookmarkStart w:id="14" w:name="_GoBack"/>
-      <w:bookmarkEnd w:id="14"/>
     </w:p>
     <w:p>
       <w:pPr>
         <w:pStyle w:val="Heading1"/>
       </w:pPr>
-      <w:bookmarkStart w:id="15" w:name="_Toc41835457"/>
+      <w:bookmarkStart w:id="17" w:name="_Toc62678980"/>
       <w:r>
         <w:lastRenderedPageBreak/>
         <w:t>Metody analizy danych</w:t>
       </w:r>
-      <w:bookmarkEnd w:id="15"/>
+      <w:bookmarkEnd w:id="17"/>
     </w:p>
     <w:p>
       <w:r>
@@ -5609,12 +5679,299 @@
     <w:p>
       <w:pPr>
         <w:pStyle w:val="Heading2"/>
-      </w:pPr>
-      <w:bookmarkStart w:id="16" w:name="_Toc41835458"/>
-      <w:r>
-        <w:t>Teoria</w:t>
-      </w:r>
-      <w:bookmarkEnd w:id="16"/>
+        <w:rPr>
+          <w:lang w:val="de-DE"/>
+        </w:rPr>
+      </w:pPr>
+      <w:bookmarkStart w:id="18" w:name="_Toc62678981"/>
+      <w:proofErr w:type="spellStart"/>
+      <w:r>
+        <w:rPr>
+          <w:lang w:val="de-DE"/>
+        </w:rPr>
+        <w:t>Moduł</w:t>
+      </w:r>
+      <w:proofErr w:type="spellEnd"/>
+      <w:r>
+        <w:rPr>
+          <w:lang w:val="de-DE"/>
+        </w:rPr>
+        <w:t xml:space="preserve"> </w:t>
+      </w:r>
+      <w:proofErr w:type="spellStart"/>
+      <w:r>
+        <w:rPr>
+          <w:lang w:val="de-DE"/>
+        </w:rPr>
+        <w:t>statsmodels</w:t>
+      </w:r>
+      <w:proofErr w:type="spellEnd"/>
+      <w:r>
+        <w:rPr>
+          <w:lang w:val="de-DE"/>
+        </w:rPr>
+        <w:t xml:space="preserve"> </w:t>
+      </w:r>
+      <w:r>
+        <w:rPr>
+          <w:lang w:val="de-DE"/>
+        </w:rPr>
+        <w:t xml:space="preserve">- </w:t>
+      </w:r>
+      <w:proofErr w:type="spellStart"/>
+      <w:r>
+        <w:rPr>
+          <w:lang w:val="de-DE"/>
+        </w:rPr>
+        <w:t>model</w:t>
+      </w:r>
+      <w:proofErr w:type="spellEnd"/>
+      <w:r>
+        <w:rPr>
+          <w:lang w:val="de-DE"/>
+        </w:rPr>
+        <w:t xml:space="preserve"> ARIMA</w:t>
+      </w:r>
+      <w:bookmarkEnd w:id="18"/>
+    </w:p>
+    <w:p>
+      <w:r>
+        <w:t xml:space="preserve">Moduł </w:t>
+      </w:r>
+      <w:proofErr w:type="spellStart"/>
+      <w:r>
+        <w:t>statsmode</w:t>
+      </w:r>
+      <w:r>
+        <w:t>ls</w:t>
+      </w:r>
+      <w:proofErr w:type="spellEnd"/>
+      <w:r>
+        <w:t xml:space="preserve"> udostępnia klasy i funkcję służące estymacji wielu różnych modeli statystycznych, a także przeprowadzaniu testów statystycznych oraz eksploracji danych statystycznych. Oferuje on szeroką listę parametrów statystycznych dla każdego estymatora. Wyniki obliczeń są porównywane z istniejącymi modelami statystycznymi w celu zapewnienia ich poprawności. Moduł </w:t>
+      </w:r>
+      <w:proofErr w:type="spellStart"/>
+      <w:r>
+        <w:t>statsmodels</w:t>
+      </w:r>
+      <w:proofErr w:type="spellEnd"/>
+      <w:r>
+        <w:t xml:space="preserve"> jest udostępniany na licencji open </w:t>
+      </w:r>
+      <w:proofErr w:type="spellStart"/>
+      <w:r>
+        <w:t>source</w:t>
+      </w:r>
+      <w:proofErr w:type="spellEnd"/>
+      <w:r>
+        <w:t xml:space="preserve">. </w:t>
+      </w:r>
+    </w:p>
+    <w:p>
+      <w:pPr>
+        <w:keepNext/>
+        <w:jc w:val="center"/>
+      </w:pPr>
+      <w:r>
+        <w:rPr>
+          <w:noProof/>
+        </w:rPr>
+        <w:drawing>
+          <wp:inline distT="0" distB="0" distL="0" distR="0" wp14:anchorId="78C319FD" wp14:editId="68AC04A1">
+            <wp:extent cx="5760085" cy="939800"/>
+            <wp:effectExtent l="0" t="0" r="0" b="0"/>
+            <wp:docPr id="21" name="Graphic 21"/>
+            <wp:cNvGraphicFramePr>
+              <a:graphicFrameLocks xmlns:a="http://schemas.openxmlformats.org/drawingml/2006/main" noChangeAspect="1"/>
+            </wp:cNvGraphicFramePr>
+            <a:graphic xmlns:a="http://schemas.openxmlformats.org/drawingml/2006/main">
+              <a:graphicData uri="http://schemas.openxmlformats.org/drawingml/2006/picture">
+                <pic:pic xmlns:pic="http://schemas.openxmlformats.org/drawingml/2006/picture">
+                  <pic:nvPicPr>
+                    <pic:cNvPr id="21" name="statsmodels-logo-v2-horizontal.svg"/>
+                    <pic:cNvPicPr/>
+                  </pic:nvPicPr>
+                  <pic:blipFill>
+                    <a:blip r:embed="rId34" cstate="print">
+                      <a:extLst>
+                        <a:ext uri="{28A0092B-C50C-407E-A947-70E740481C1C}">
+                          <a14:useLocalDpi xmlns:a14="http://schemas.microsoft.com/office/drawing/2010/main" val="0"/>
+                        </a:ext>
+                        <a:ext uri="{96DAC541-7B7A-43D3-8B79-37D633B846F1}">
+                          <asvg:svgBlip xmlns:asvg="http://schemas.microsoft.com/office/drawing/2016/SVG/main" r:embed="rId35"/>
+                        </a:ext>
+                      </a:extLst>
+                    </a:blip>
+                    <a:stretch>
+                      <a:fillRect/>
+                    </a:stretch>
+                  </pic:blipFill>
+                  <pic:spPr>
+                    <a:xfrm>
+                      <a:off x="0" y="0"/>
+                      <a:ext cx="5760085" cy="939800"/>
+                    </a:xfrm>
+                    <a:prstGeom prst="rect">
+                      <a:avLst/>
+                    </a:prstGeom>
+                  </pic:spPr>
+                </pic:pic>
+              </a:graphicData>
+            </a:graphic>
+          </wp:inline>
+        </w:drawing>
+      </w:r>
+    </w:p>
+    <w:p>
+      <w:pPr>
+        <w:pStyle w:val="Caption"/>
+      </w:pPr>
+      <w:r>
+        <w:t xml:space="preserve">Rysunek </w:t>
+      </w:r>
+      <w:fldSimple w:instr=" SEQ Rysunek \* ARABIC ">
+        <w:r>
+          <w:rPr>
+            <w:noProof/>
+          </w:rPr>
+          <w:t>4</w:t>
+        </w:r>
+      </w:fldSimple>
+      <w:r>
+        <w:t xml:space="preserve">. Moduł </w:t>
+      </w:r>
+      <w:proofErr w:type="spellStart"/>
+      <w:r>
+        <w:t>statsmodels</w:t>
+      </w:r>
+      <w:proofErr w:type="spellEnd"/>
+      <w:r>
+        <w:t xml:space="preserve"> w </w:t>
+      </w:r>
+      <w:proofErr w:type="spellStart"/>
+      <w:r>
+        <w:t>Pythonie</w:t>
+      </w:r>
+      <w:proofErr w:type="spellEnd"/>
+    </w:p>
+    <w:p>
+      <w:r>
+        <w:t xml:space="preserve">Jednym z elementów modułu </w:t>
+      </w:r>
+      <w:proofErr w:type="spellStart"/>
+      <w:r>
+        <w:t>statsmodels</w:t>
+      </w:r>
+      <w:proofErr w:type="spellEnd"/>
+      <w:r>
+        <w:t xml:space="preserve"> jest a</w:t>
+      </w:r>
+      <w:r>
+        <w:t>utoregresyjny zintegrowany model średniej ruchomej</w:t>
+      </w:r>
+      <w:r>
+        <w:t xml:space="preserve"> - </w:t>
+      </w:r>
+      <w:r>
+        <w:t xml:space="preserve">ARIMA (ang. </w:t>
+      </w:r>
+      <w:proofErr w:type="spellStart"/>
+      <w:r>
+        <w:t>Autoregressive</w:t>
+      </w:r>
+      <w:proofErr w:type="spellEnd"/>
+      <w:r>
+        <w:t xml:space="preserve"> </w:t>
+      </w:r>
+      <w:proofErr w:type="spellStart"/>
+      <w:r>
+        <w:t>Integrated</w:t>
+      </w:r>
+      <w:proofErr w:type="spellEnd"/>
+      <w:r>
+        <w:t xml:space="preserve"> </w:t>
+      </w:r>
+      <w:proofErr w:type="spellStart"/>
+      <w:r>
+        <w:t>Moving</w:t>
+      </w:r>
+      <w:proofErr w:type="spellEnd"/>
+      <w:r>
+        <w:t xml:space="preserve"> </w:t>
+      </w:r>
+      <w:proofErr w:type="spellStart"/>
+      <w:r>
+        <w:t>Average</w:t>
+      </w:r>
+      <w:proofErr w:type="spellEnd"/>
+      <w:r>
+        <w:t>)</w:t>
+      </w:r>
+      <w:r>
+        <w:t>. Model ten</w:t>
+      </w:r>
+      <w:r>
+        <w:t>, zgodnie z nazwą,</w:t>
+      </w:r>
+      <w:r>
+        <w:t xml:space="preserve"> złożony jest z trzech komponentów:</w:t>
+      </w:r>
+    </w:p>
+    <w:p>
+      <w:pPr>
+        <w:pStyle w:val="ListParagraph"/>
+        <w:numPr>
+          <w:ilvl w:val="0"/>
+          <w:numId w:val="17"/>
+        </w:numPr>
+      </w:pPr>
+      <w:r>
+        <w:t>Procesu autoregresyjnego</w:t>
+      </w:r>
+    </w:p>
+    <w:p>
+      <w:pPr>
+        <w:pStyle w:val="ListParagraph"/>
+        <w:numPr>
+          <w:ilvl w:val="0"/>
+          <w:numId w:val="17"/>
+        </w:numPr>
+      </w:pPr>
+      <w:r>
+        <w:t>Procesu średniej ruchomej</w:t>
+      </w:r>
+    </w:p>
+    <w:p>
+      <w:pPr>
+        <w:pStyle w:val="ListParagraph"/>
+        <w:numPr>
+          <w:ilvl w:val="0"/>
+          <w:numId w:val="17"/>
+        </w:numPr>
+      </w:pPr>
+      <w:r>
+        <w:t>Stopnia integracji</w:t>
+      </w:r>
+    </w:p>
+    <w:p>
+      <w:r>
+        <w:t>TEXT - [OPIS MODELU ARIMA]</w:t>
+      </w:r>
+      <w:r>
+        <w:rPr>
+          <w:vertAlign w:val="superscript"/>
+        </w:rPr>
+        <w:t>[8]</w:t>
+      </w:r>
+    </w:p>
+    <w:p>
+      <w:pPr>
+        <w:pStyle w:val="Heading2"/>
+      </w:pPr>
+      <w:bookmarkStart w:id="19" w:name="_Toc62678982"/>
+      <w:r>
+        <w:t>Badania</w:t>
+      </w:r>
+      <w:bookmarkEnd w:id="19"/>
     </w:p>
     <w:p>
       <w:r>
@@ -5623,29 +5980,14 @@
     </w:p>
     <w:p>
       <w:pPr>
-        <w:pStyle w:val="Heading2"/>
-      </w:pPr>
-      <w:bookmarkStart w:id="17" w:name="_Toc41835459"/>
-      <w:r>
-        <w:t>Badania</w:t>
-      </w:r>
-      <w:bookmarkEnd w:id="17"/>
-    </w:p>
-    <w:p>
-      <w:r>
-        <w:t>Tekst</w:t>
-      </w:r>
-    </w:p>
-    <w:p>
-      <w:pPr>
         <w:pStyle w:val="Heading1"/>
       </w:pPr>
-      <w:bookmarkStart w:id="18" w:name="_Toc41835460"/>
+      <w:bookmarkStart w:id="20" w:name="_Toc62678983"/>
       <w:r>
         <w:lastRenderedPageBreak/>
         <w:t>Opis systemu</w:t>
       </w:r>
-      <w:bookmarkEnd w:id="18"/>
+      <w:bookmarkEnd w:id="20"/>
     </w:p>
     <w:p>
       <w:r>
@@ -5656,12 +5998,12 @@
       <w:pPr>
         <w:pStyle w:val="Heading1"/>
       </w:pPr>
-      <w:bookmarkStart w:id="19" w:name="_Toc41835461"/>
+      <w:bookmarkStart w:id="21" w:name="_Toc62678984"/>
       <w:r>
         <w:lastRenderedPageBreak/>
         <w:t>Wyniki</w:t>
       </w:r>
-      <w:bookmarkEnd w:id="19"/>
+      <w:bookmarkEnd w:id="21"/>
     </w:p>
     <w:p>
       <w:r>
@@ -5672,12 +6014,12 @@
       <w:pPr>
         <w:pStyle w:val="Heading1"/>
       </w:pPr>
-      <w:bookmarkStart w:id="20" w:name="_Toc41835462"/>
+      <w:bookmarkStart w:id="22" w:name="_Toc62678985"/>
       <w:r>
         <w:lastRenderedPageBreak/>
         <w:t>Wnioski</w:t>
       </w:r>
-      <w:bookmarkEnd w:id="20"/>
+      <w:bookmarkEnd w:id="22"/>
     </w:p>
     <w:p>
       <w:r>
@@ -5688,12 +6030,12 @@
       <w:pPr>
         <w:pStyle w:val="Heading1"/>
       </w:pPr>
-      <w:bookmarkStart w:id="21" w:name="_Toc41835463"/>
+      <w:bookmarkStart w:id="23" w:name="_Toc62678986"/>
       <w:r>
         <w:lastRenderedPageBreak/>
         <w:t>Bibliografia</w:t>
       </w:r>
-      <w:bookmarkEnd w:id="21"/>
+      <w:bookmarkEnd w:id="23"/>
     </w:p>
     <w:p>
       <w:pPr>
@@ -5788,7 +6130,35 @@
         <w:rPr>
           <w:lang w:val="en-US"/>
         </w:rPr>
-        <w:t>Bank Rozrachunków Międzynarodowych, Triennial Central Bank Survey – Foreign exchange turnover in April 2019, 16.09.2019</w:t>
+        <w:t xml:space="preserve">Bank </w:t>
+      </w:r>
+      <w:proofErr w:type="spellStart"/>
+      <w:r>
+        <w:rPr>
+          <w:lang w:val="en-US"/>
+        </w:rPr>
+        <w:t>Rozrachunków</w:t>
+      </w:r>
+      <w:proofErr w:type="spellEnd"/>
+      <w:r>
+        <w:rPr>
+          <w:lang w:val="en-US"/>
+        </w:rPr>
+        <w:t xml:space="preserve"> </w:t>
+      </w:r>
+      <w:proofErr w:type="spellStart"/>
+      <w:r>
+        <w:rPr>
+          <w:lang w:val="en-US"/>
+        </w:rPr>
+        <w:t>Międzynarodowych</w:t>
+      </w:r>
+      <w:proofErr w:type="spellEnd"/>
+      <w:r>
+        <w:rPr>
+          <w:lang w:val="en-US"/>
+        </w:rPr>
+        <w:t>, Triennial Central Bank Survey – Foreign exchange turnover in April 2019, 16.09.2019</w:t>
       </w:r>
     </w:p>
     <w:p>
@@ -5819,18 +6189,81 @@
           <w:ilvl w:val="0"/>
           <w:numId w:val="4"/>
         </w:numPr>
+        <w:rPr>
+          <w:lang w:val="en-US"/>
+        </w:rPr>
+      </w:pPr>
+      <w:r>
+        <w:rPr>
+          <w:lang w:val="en-US"/>
+        </w:rPr>
+        <w:t>statistical models, hypothesis tests, and data exploration</w:t>
+      </w:r>
+      <w:r>
+        <w:rPr>
+          <w:lang w:val="en-US"/>
+        </w:rPr>
+        <w:t xml:space="preserve"> [w:] </w:t>
+      </w:r>
+      <w:r>
+        <w:rPr>
+          <w:lang w:val="en-US"/>
+        </w:rPr>
+        <w:t>statsmodels.org</w:t>
+      </w:r>
+      <w:r>
+        <w:rPr>
+          <w:lang w:val="en-US"/>
+        </w:rPr>
+        <w:t xml:space="preserve"> [on-line]</w:t>
+      </w:r>
+    </w:p>
+    <w:p>
+      <w:pPr>
+        <w:pStyle w:val="ListParagraph"/>
+        <w:numPr>
+          <w:ilvl w:val="0"/>
+          <w:numId w:val="4"/>
+        </w:numPr>
+      </w:pPr>
+      <w:r>
+        <w:t xml:space="preserve">Płonka M.: </w:t>
+      </w:r>
+      <w:r>
+        <w:t>Co trzeba wiedzieć korzystając z m</w:t>
+      </w:r>
+      <w:r>
+        <w:t xml:space="preserve">odelu ARIMA i które parametry są kluczowe? [w:] </w:t>
+      </w:r>
+      <w:r>
+        <w:t>support.predictivesolutions.pl</w:t>
+      </w:r>
+      <w:r>
+        <w:t xml:space="preserve"> </w:t>
+      </w:r>
+      <w:r>
+        <w:t xml:space="preserve">[on-line] </w:t>
+      </w:r>
+    </w:p>
+    <w:p>
+      <w:pPr>
+        <w:pStyle w:val="ListParagraph"/>
+        <w:numPr>
+          <w:ilvl w:val="0"/>
+          <w:numId w:val="4"/>
+        </w:numPr>
       </w:pPr>
     </w:p>
     <w:p>
       <w:pPr>
         <w:pStyle w:val="Heading1"/>
       </w:pPr>
-      <w:bookmarkStart w:id="22" w:name="_Toc41835464"/>
+      <w:bookmarkStart w:id="24" w:name="_Toc62678987"/>
       <w:r>
         <w:lastRenderedPageBreak/>
         <w:t>Wykaz symboli i skrótów</w:t>
       </w:r>
-      <w:bookmarkEnd w:id="22"/>
+      <w:bookmarkEnd w:id="24"/>
     </w:p>
     <w:p>
       <w:r>
@@ -5841,14 +6274,13 @@
       <w:pPr>
         <w:pStyle w:val="Heading1"/>
       </w:pPr>
-      <w:bookmarkStart w:id="23" w:name="_Toc41835465"/>
+      <w:bookmarkStart w:id="25" w:name="_Toc62678988"/>
       <w:r>
         <w:lastRenderedPageBreak/>
         <w:t>Spis rysunków</w:t>
       </w:r>
-      <w:bookmarkEnd w:id="23"/>
-    </w:p>
-    <w:bookmarkStart w:id="24" w:name="_Toc41835466"/>
+      <w:bookmarkEnd w:id="25"/>
+    </w:p>
     <w:p>
       <w:pPr>
         <w:pStyle w:val="TableofFigures"/>
@@ -6117,12 +6549,12 @@
         <w:lastRenderedPageBreak/>
         <w:fldChar w:fldCharType="end"/>
       </w:r>
+      <w:bookmarkStart w:id="26" w:name="_Toc62678989"/>
       <w:r>
         <w:t>Spis tabel</w:t>
       </w:r>
-      <w:bookmarkEnd w:id="24"/>
-    </w:p>
-    <w:bookmarkStart w:id="25" w:name="_Toc41835467"/>
+      <w:bookmarkEnd w:id="26"/>
+    </w:p>
     <w:p>
       <w:pPr>
         <w:pStyle w:val="TableofFigures"/>
@@ -6326,10 +6758,11 @@
         <w:lastRenderedPageBreak/>
         <w:fldChar w:fldCharType="end"/>
       </w:r>
+      <w:bookmarkStart w:id="27" w:name="_Toc62678990"/>
       <w:r>
         <w:t>Spis załączników</w:t>
       </w:r>
-      <w:bookmarkEnd w:id="25"/>
+      <w:bookmarkEnd w:id="27"/>
     </w:p>
     <w:p>
       <w:r>
@@ -6340,8 +6773,8 @@
     <w:p/>
     <w:p/>
     <w:sectPr>
-      <w:footerReference w:type="even" r:id="rId34"/>
-      <w:footerReference w:type="default" r:id="rId35"/>
+      <w:footerReference w:type="even" r:id="rId36"/>
+      <w:footerReference w:type="default" r:id="rId37"/>
       <w:pgSz w:w="11906" w:h="16838"/>
       <w:pgMar w:top="1418" w:right="1134" w:bottom="1418" w:left="1701" w:header="709" w:footer="709" w:gutter="0"/>
       <w:cols w:space="708"/>
@@ -7507,6 +7940,119 @@
     </w:lvl>
   </w:abstractNum>
   <w:abstractNum w:abstractNumId="9" w15:restartNumberingAfterBreak="0">
+    <w:nsid w:val="3AC30B80"/>
+    <w:multiLevelType w:val="hybridMultilevel"/>
+    <w:tmpl w:val="9AF66F92"/>
+    <w:lvl w:ilvl="0" w:tplc="04090001">
+      <w:start w:val="1"/>
+      <w:numFmt w:val="bullet"/>
+      <w:lvlText w:val=""/>
+      <w:lvlJc w:val="left"/>
+      <w:pPr>
+        <w:ind w:left="720" w:hanging="360"/>
+      </w:pPr>
+      <w:rPr>
+        <w:rFonts w:ascii="Symbol" w:hAnsi="Symbol" w:hint="default"/>
+      </w:rPr>
+    </w:lvl>
+    <w:lvl w:ilvl="1" w:tplc="04090003" w:tentative="1">
+      <w:start w:val="1"/>
+      <w:numFmt w:val="bullet"/>
+      <w:lvlText w:val="o"/>
+      <w:lvlJc w:val="left"/>
+      <w:pPr>
+        <w:ind w:left="1440" w:hanging="360"/>
+      </w:pPr>
+      <w:rPr>
+        <w:rFonts w:ascii="Courier New" w:hAnsi="Courier New" w:cs="Courier New" w:hint="default"/>
+      </w:rPr>
+    </w:lvl>
+    <w:lvl w:ilvl="2" w:tplc="04090005" w:tentative="1">
+      <w:start w:val="1"/>
+      <w:numFmt w:val="bullet"/>
+      <w:lvlText w:val=""/>
+      <w:lvlJc w:val="left"/>
+      <w:pPr>
+        <w:ind w:left="2160" w:hanging="360"/>
+      </w:pPr>
+      <w:rPr>
+        <w:rFonts w:ascii="Wingdings" w:hAnsi="Wingdings" w:hint="default"/>
+      </w:rPr>
+    </w:lvl>
+    <w:lvl w:ilvl="3" w:tplc="04090001" w:tentative="1">
+      <w:start w:val="1"/>
+      <w:numFmt w:val="bullet"/>
+      <w:lvlText w:val=""/>
+      <w:lvlJc w:val="left"/>
+      <w:pPr>
+        <w:ind w:left="2880" w:hanging="360"/>
+      </w:pPr>
+      <w:rPr>
+        <w:rFonts w:ascii="Symbol" w:hAnsi="Symbol" w:hint="default"/>
+      </w:rPr>
+    </w:lvl>
+    <w:lvl w:ilvl="4" w:tplc="04090003" w:tentative="1">
+      <w:start w:val="1"/>
+      <w:numFmt w:val="bullet"/>
+      <w:lvlText w:val="o"/>
+      <w:lvlJc w:val="left"/>
+      <w:pPr>
+        <w:ind w:left="3600" w:hanging="360"/>
+      </w:pPr>
+      <w:rPr>
+        <w:rFonts w:ascii="Courier New" w:hAnsi="Courier New" w:cs="Courier New" w:hint="default"/>
+      </w:rPr>
+    </w:lvl>
+    <w:lvl w:ilvl="5" w:tplc="04090005" w:tentative="1">
+      <w:start w:val="1"/>
+      <w:numFmt w:val="bullet"/>
+      <w:lvlText w:val=""/>
+      <w:lvlJc w:val="left"/>
+      <w:pPr>
+        <w:ind w:left="4320" w:hanging="360"/>
+      </w:pPr>
+      <w:rPr>
+        <w:rFonts w:ascii="Wingdings" w:hAnsi="Wingdings" w:hint="default"/>
+      </w:rPr>
+    </w:lvl>
+    <w:lvl w:ilvl="6" w:tplc="04090001" w:tentative="1">
+      <w:start w:val="1"/>
+      <w:numFmt w:val="bullet"/>
+      <w:lvlText w:val=""/>
+      <w:lvlJc w:val="left"/>
+      <w:pPr>
+        <w:ind w:left="5040" w:hanging="360"/>
+      </w:pPr>
+      <w:rPr>
+        <w:rFonts w:ascii="Symbol" w:hAnsi="Symbol" w:hint="default"/>
+      </w:rPr>
+    </w:lvl>
+    <w:lvl w:ilvl="7" w:tplc="04090003" w:tentative="1">
+      <w:start w:val="1"/>
+      <w:numFmt w:val="bullet"/>
+      <w:lvlText w:val="o"/>
+      <w:lvlJc w:val="left"/>
+      <w:pPr>
+        <w:ind w:left="5760" w:hanging="360"/>
+      </w:pPr>
+      <w:rPr>
+        <w:rFonts w:ascii="Courier New" w:hAnsi="Courier New" w:cs="Courier New" w:hint="default"/>
+      </w:rPr>
+    </w:lvl>
+    <w:lvl w:ilvl="8" w:tplc="04090005" w:tentative="1">
+      <w:start w:val="1"/>
+      <w:numFmt w:val="bullet"/>
+      <w:lvlText w:val=""/>
+      <w:lvlJc w:val="left"/>
+      <w:pPr>
+        <w:ind w:left="6480" w:hanging="360"/>
+      </w:pPr>
+      <w:rPr>
+        <w:rFonts w:ascii="Wingdings" w:hAnsi="Wingdings" w:hint="default"/>
+      </w:rPr>
+    </w:lvl>
+  </w:abstractNum>
+  <w:abstractNum w:abstractNumId="10" w15:restartNumberingAfterBreak="0">
     <w:nsid w:val="3F9D20B3"/>
     <w:multiLevelType w:val="hybridMultilevel"/>
     <w:tmpl w:val="6CA2E840"/>
@@ -7592,7 +8138,7 @@
       </w:pPr>
     </w:lvl>
   </w:abstractNum>
-  <w:abstractNum w:abstractNumId="10" w15:restartNumberingAfterBreak="0">
+  <w:abstractNum w:abstractNumId="11" w15:restartNumberingAfterBreak="0">
     <w:nsid w:val="43431706"/>
     <w:multiLevelType w:val="hybridMultilevel"/>
     <w:tmpl w:val="114E58B8"/>
@@ -7705,7 +8251,7 @@
       </w:rPr>
     </w:lvl>
   </w:abstractNum>
-  <w:abstractNum w:abstractNumId="11" w15:restartNumberingAfterBreak="0">
+  <w:abstractNum w:abstractNumId="12" w15:restartNumberingAfterBreak="0">
     <w:nsid w:val="4B8A286F"/>
     <w:multiLevelType w:val="hybridMultilevel"/>
     <w:tmpl w:val="B4D4C698"/>
@@ -7818,7 +8364,7 @@
       </w:rPr>
     </w:lvl>
   </w:abstractNum>
-  <w:abstractNum w:abstractNumId="12" w15:restartNumberingAfterBreak="0">
+  <w:abstractNum w:abstractNumId="13" w15:restartNumberingAfterBreak="0">
     <w:nsid w:val="589937CD"/>
     <w:multiLevelType w:val="multilevel"/>
     <w:tmpl w:val="04150025"/>
@@ -7913,7 +8459,7 @@
       </w:pPr>
     </w:lvl>
   </w:abstractNum>
-  <w:abstractNum w:abstractNumId="13" w15:restartNumberingAfterBreak="0">
+  <w:abstractNum w:abstractNumId="14" w15:restartNumberingAfterBreak="0">
     <w:nsid w:val="5CAE3804"/>
     <w:multiLevelType w:val="hybridMultilevel"/>
     <w:tmpl w:val="76CC03EE"/>
@@ -8026,7 +8572,7 @@
       </w:rPr>
     </w:lvl>
   </w:abstractNum>
-  <w:abstractNum w:abstractNumId="14" w15:restartNumberingAfterBreak="0">
+  <w:abstractNum w:abstractNumId="15" w15:restartNumberingAfterBreak="0">
     <w:nsid w:val="6BF44807"/>
     <w:multiLevelType w:val="hybridMultilevel"/>
     <w:tmpl w:val="D6E49DFC"/>
@@ -8139,7 +8685,7 @@
       </w:rPr>
     </w:lvl>
   </w:abstractNum>
-  <w:abstractNum w:abstractNumId="15" w15:restartNumberingAfterBreak="0">
+  <w:abstractNum w:abstractNumId="16" w15:restartNumberingAfterBreak="0">
     <w:nsid w:val="7E7471EA"/>
     <w:multiLevelType w:val="hybridMultilevel"/>
     <w:tmpl w:val="C994B17A"/>
@@ -8253,22 +8799,22 @@
     </w:lvl>
   </w:abstractNum>
   <w:num w:numId="1">
-    <w:abstractNumId w:val="12"/>
+    <w:abstractNumId w:val="13"/>
   </w:num>
   <w:num w:numId="2">
-    <w:abstractNumId w:val="11"/>
+    <w:abstractNumId w:val="12"/>
   </w:num>
   <w:num w:numId="3">
     <w:abstractNumId w:val="7"/>
   </w:num>
   <w:num w:numId="4">
-    <w:abstractNumId w:val="9"/>
+    <w:abstractNumId w:val="10"/>
   </w:num>
   <w:num w:numId="5">
     <w:abstractNumId w:val="4"/>
   </w:num>
   <w:num w:numId="6">
-    <w:abstractNumId w:val="15"/>
+    <w:abstractNumId w:val="16"/>
   </w:num>
   <w:num w:numId="7">
     <w:abstractNumId w:val="0"/>
@@ -8277,13 +8823,13 @@
     <w:abstractNumId w:val="1"/>
   </w:num>
   <w:num w:numId="9">
-    <w:abstractNumId w:val="14"/>
+    <w:abstractNumId w:val="15"/>
   </w:num>
   <w:num w:numId="10">
     <w:abstractNumId w:val="8"/>
   </w:num>
   <w:num w:numId="11">
-    <w:abstractNumId w:val="10"/>
+    <w:abstractNumId w:val="11"/>
   </w:num>
   <w:num w:numId="12">
     <w:abstractNumId w:val="5"/>
@@ -8292,13 +8838,16 @@
     <w:abstractNumId w:val="3"/>
   </w:num>
   <w:num w:numId="14">
-    <w:abstractNumId w:val="13"/>
+    <w:abstractNumId w:val="14"/>
   </w:num>
   <w:num w:numId="15">
     <w:abstractNumId w:val="2"/>
   </w:num>
   <w:num w:numId="16">
     <w:abstractNumId w:val="6"/>
+  </w:num>
+  <w:num w:numId="17">
+    <w:abstractNumId w:val="9"/>
   </w:num>
 </w:numbering>
 </file>
@@ -9362,6 +9911,19 @@
       <w:szCs w:val="18"/>
     </w:rPr>
   </w:style>
+  <w:style w:type="paragraph" w:styleId="TOC3">
+    <w:name w:val="toc 3"/>
+    <w:basedOn w:val="Normal"/>
+    <w:next w:val="Normal"/>
+    <w:autoRedefine/>
+    <w:uiPriority w:val="39"/>
+    <w:unhideWhenUsed/>
+    <w:rsid w:val="00E34964"/>
+    <w:pPr>
+      <w:spacing w:after="100"/>
+      <w:ind w:left="440"/>
+    </w:pPr>
+  </w:style>
 </w:styles>
 </file>
 
@@ -9687,7 +10249,7 @@
 </file>
 
 <file path=customXml/itemProps1.xml><?xml version="1.0" encoding="utf-8"?>
-<ds:datastoreItem xmlns:ds="http://schemas.openxmlformats.org/officeDocument/2006/customXml" ds:itemID="{BB8D678D-759E-4A88-892B-CFBE72A8C02F}">
+<ds:datastoreItem xmlns:ds="http://schemas.openxmlformats.org/officeDocument/2006/customXml" ds:itemID="{4755536E-E147-4EF7-846A-D94C49581276}">
   <ds:schemaRefs>
     <ds:schemaRef ds:uri="http://schemas.openxmlformats.org/officeDocument/2006/bibliography"/>
   </ds:schemaRefs>

</xml_diff>